<commit_message>
finished Workflow, made README
</commit_message>
<xml_diff>
--- a/Workflow.docx
+++ b/Workflow.docx
@@ -13,7 +13,19 @@
         <w:rPr>
           <w:lang w:val="en-US"/>
         </w:rPr>
-        <w:t>Workflow Documentation</w:t>
+        <w:t xml:space="preserve">Workflow </w:t>
+      </w:r>
+      <w:r>
+        <w:rPr>
+          <w:lang w:val="en-US"/>
+        </w:rPr>
+        <w:t xml:space="preserve">and </w:t>
+      </w:r>
+      <w:r>
+        <w:rPr>
+          <w:lang w:val="en-US"/>
+        </w:rPr>
+        <w:t>Documentation</w:t>
       </w:r>
     </w:p>
     <w:p>
@@ -31,6 +43,20 @@
       </w:r>
     </w:p>
     <w:p>
+      <w:pPr>
+        <w:pStyle w:val="Heading2"/>
+        <w:rPr>
+          <w:lang w:val="en-US"/>
+        </w:rPr>
+      </w:pPr>
+      <w:r>
+        <w:rPr>
+          <w:lang w:val="en-US"/>
+        </w:rPr>
+        <w:t>Directions</w:t>
+      </w:r>
+    </w:p>
+    <w:p>
       <w:r>
         <w:t>The more technical the topic, the harder it is to make a relatable assignment.</w:t>
       </w:r>
@@ -71,172 +97,211 @@
       </w:r>
       <w:proofErr w:type="gramEnd"/>
       <w:r>
-        <w:t xml:space="preserve"> a rope (</w:t>
+        <w:t xml:space="preserve"> a rope (shared_ptrs) to a Lifeboat.  Captain that is looking (weak_ptrs) at all the lifeboats.</w:t>
+      </w:r>
+    </w:p>
+    <w:p>
+      <w:r>
+        <w:t>At start: Main has a single queue of passengers.  A Passenger has an age and a gender, both are randomized.  The queue starts with 50 of them.  Two Lifeboats exist.  Each have a capacity of 20 and each have two Crew holding on to them with shared pointers.</w:t>
+      </w:r>
+    </w:p>
+    <w:p>
+      <w:r>
+        <w:t xml:space="preserve">For each person in line, "Women and children first".  If the Passenger is a woman or less than 10, they get the first boat, or the second if the first is full.  Men try the second boat </w:t>
+      </w:r>
+      <w:proofErr w:type="gramStart"/>
+      <w:r>
+        <w:t>first, and</w:t>
+      </w:r>
+      <w:proofErr w:type="gramEnd"/>
+      <w:r>
+        <w:t xml:space="preserve"> can only try the first boat if it is their second try (so all women have had a shot).  If you can't get on a boat, get back in the queue.  After someone gets on a boat, there is a 5% chance that one of the Crew will let go of their shared pointer accidentally.  When the Captain (who had weak pointers to the boats) sees the boats are gone, the program ends.</w:t>
+      </w:r>
+    </w:p>
+    <w:p>
+      <w:r>
+        <w:t> </w:t>
+      </w:r>
+    </w:p>
+    <w:p>
+      <w:r>
+        <w:t>Passenger: Gender, Age</w:t>
+      </w:r>
+    </w:p>
+    <w:p>
+      <w:r>
+        <w:t>Captain: list of weak pointers to Lifeboats</w:t>
+      </w:r>
+    </w:p>
+    <w:p>
+      <w:r>
+        <w:t>Crew: Strong pointer to Lifeboat</w:t>
+      </w:r>
+    </w:p>
+    <w:p>
+      <w:r>
+        <w:t>Lifeboat: List of Passenger pointers</w:t>
+      </w:r>
+    </w:p>
+    <w:p>
+      <w:r>
+        <w:t>Main: Two Lifeboats, queue with 50 Passengers, two Crew per Lifeboat, 1 Captain</w:t>
+      </w:r>
+    </w:p>
+    <w:p>
+      <w:r>
+        <w:t> </w:t>
+      </w:r>
+    </w:p>
+    <w:p>
+      <w:r>
+        <w:t>Main outline</w:t>
+      </w:r>
+    </w:p>
+    <w:p>
+      <w:r>
+        <w:t>Set up objects</w:t>
+      </w:r>
+    </w:p>
+    <w:p>
+      <w:r>
+        <w:t xml:space="preserve">While the queue isn't </w:t>
+      </w:r>
+      <w:proofErr w:type="gramStart"/>
+      <w:r>
+        <w:t>empty</w:t>
+      </w:r>
+      <w:proofErr w:type="gramEnd"/>
+      <w:r>
+        <w:t xml:space="preserve"> and the captain says there are still boats</w:t>
+      </w:r>
+    </w:p>
+    <w:p>
+      <w:r>
+        <w:t>   If woman or child</w:t>
+      </w:r>
+    </w:p>
+    <w:p>
+      <w:r>
+        <w:t>      Try boat 1</w:t>
+      </w:r>
+    </w:p>
+    <w:p>
+      <w:r>
+        <w:t>   If not in a boat</w:t>
+      </w:r>
+    </w:p>
+    <w:p>
+      <w:r>
+        <w:t>      Try boat 2</w:t>
+      </w:r>
+    </w:p>
+    <w:p>
+      <w:r>
+        <w:t>   If still not in a boat</w:t>
+      </w:r>
+    </w:p>
+    <w:p>
+      <w:r>
+        <w:t>      Back to end of queue</w:t>
+      </w:r>
+    </w:p>
+    <w:p>
+      <w:r>
+        <w:t>   If someone loaded</w:t>
+      </w:r>
+    </w:p>
+    <w:p>
+      <w:r>
+        <w:t>      Check if a Crew drops a boat</w:t>
+      </w:r>
+    </w:p>
+    <w:p>
+      <w:r>
+        <w:t> </w:t>
+      </w:r>
+    </w:p>
+    <w:p>
+      <w:r>
+        <w:t>Output:</w:t>
+      </w:r>
+    </w:p>
+    <w:p>
+      <w:r>
+        <w:t xml:space="preserve">Lifeboat's destructor should print how many people got on it.  It </w:t>
+      </w:r>
+      <w:proofErr w:type="gramStart"/>
+      <w:r>
+        <w:t>get</w:t>
+      </w:r>
+      <w:proofErr w:type="gramEnd"/>
+      <w:r>
+        <w:t xml:space="preserve"> destroyed when the last Crew object lets go</w:t>
+      </w:r>
+    </w:p>
+    <w:p>
+      <w:r>
+        <w:t>After Captain detects all boats are gone, output how many people will be swimming to shore because they were left behind</w:t>
+      </w:r>
+    </w:p>
+    <w:p>
+      <w:pPr>
+        <w:pStyle w:val="Heading2"/>
+      </w:pPr>
+      <w:r>
+        <w:t>Notes</w:t>
+      </w:r>
+    </w:p>
+    <w:p>
+      <w:r>
+        <w:t>Passengers don't do anything</w:t>
+      </w:r>
+    </w:p>
+    <w:p>
+      <w:r>
+        <w:t>Captains look on the edge seeing how many lifeboats are left (</w:t>
       </w:r>
       <w:proofErr w:type="spellStart"/>
       <w:r>
-        <w:t>shared_ptrs</w:t>
+        <w:t>weak_ptr</w:t>
       </w:r>
       <w:proofErr w:type="spellEnd"/>
       <w:r>
-        <w:t>) to a Lifeboat.  Captain that is looking (</w:t>
+        <w:t>)</w:t>
+      </w:r>
+    </w:p>
+    <w:p>
+      <w:r>
+        <w:t>Crew hold lifeboats (</w:t>
       </w:r>
       <w:proofErr w:type="spellStart"/>
       <w:r>
-        <w:t>weak_ptrs</w:t>
+        <w:t>shared_ptr</w:t>
       </w:r>
       <w:proofErr w:type="spellEnd"/>
       <w:r>
-        <w:t>) at all the lifeboats.</w:t>
-      </w:r>
-    </w:p>
-    <w:p>
-      <w:r>
-        <w:t>At start: Main has a single queue of passengers.  A Passenger has an age and a gender, both are randomized.  The queue starts with 50 of them.  Two Lifeboats exist.  Each have a capacity of 20 and each have two Crew holding on to them with shared pointers.</w:t>
-      </w:r>
-    </w:p>
-    <w:p>
-      <w:r>
-        <w:t xml:space="preserve">For each person in line, "Women and children first".  If the Passenger is a woman or less than 10, they get the first boat, or the second if the first is full.  Men try the second boat </w:t>
-      </w:r>
-      <w:proofErr w:type="gramStart"/>
-      <w:r>
-        <w:t>first, and</w:t>
-      </w:r>
-      <w:proofErr w:type="gramEnd"/>
-      <w:r>
-        <w:t xml:space="preserve"> can only try the first boat if it is their second try (so all women have had a shot).  If you can't get on a boat, get back in the queue.  After someone gets on a boat, there is a 5% chance that one of the Crew will let go of their shared pointer accidentally.  When the Captain (who had weak pointers to the boats) sees the boats are gone, the program ends.</w:t>
-      </w:r>
-    </w:p>
-    <w:p>
-      <w:r>
-        <w:t> </w:t>
-      </w:r>
-    </w:p>
-    <w:p>
-      <w:r>
-        <w:t>Passenger: Gender, Age</w:t>
-      </w:r>
-    </w:p>
-    <w:p>
-      <w:r>
-        <w:t>Captain: list of weak pointers to Lifeboats</w:t>
-      </w:r>
-    </w:p>
-    <w:p>
-      <w:r>
-        <w:t>Crew: Strong pointer to Lifeboat</w:t>
-      </w:r>
-    </w:p>
-    <w:p>
-      <w:r>
-        <w:t>Lifeboat: List of Passenger pointers</w:t>
-      </w:r>
-    </w:p>
-    <w:p>
-      <w:r>
-        <w:t>Main: Two Lifeboats, queue with 50 Passengers, two Crew per Lifeboat, 1 Captain</w:t>
-      </w:r>
-    </w:p>
-    <w:p>
-      <w:r>
-        <w:t> </w:t>
-      </w:r>
-    </w:p>
-    <w:p>
-      <w:r>
-        <w:t>Main outline</w:t>
-      </w:r>
-    </w:p>
-    <w:p>
-      <w:r>
-        <w:t>Set up objects</w:t>
-      </w:r>
-    </w:p>
-    <w:p>
-      <w:r>
-        <w:t xml:space="preserve">While the queue isn't </w:t>
-      </w:r>
-      <w:proofErr w:type="gramStart"/>
-      <w:r>
-        <w:t>empty</w:t>
-      </w:r>
-      <w:proofErr w:type="gramEnd"/>
-      <w:r>
-        <w:t xml:space="preserve"> and the captain says there are still boats</w:t>
-      </w:r>
-    </w:p>
-    <w:p>
-      <w:r>
-        <w:t>   If woman or child</w:t>
-      </w:r>
-    </w:p>
-    <w:p>
-      <w:r>
-        <w:t>      Try boat 1</w:t>
-      </w:r>
-    </w:p>
-    <w:p>
-      <w:r>
-        <w:t>   If not in a boat</w:t>
-      </w:r>
-    </w:p>
-    <w:p>
-      <w:r>
-        <w:t>      Try boat 2</w:t>
-      </w:r>
-    </w:p>
-    <w:p>
-      <w:r>
-        <w:t>   If still not in a boat</w:t>
-      </w:r>
-    </w:p>
-    <w:p>
-      <w:r>
-        <w:t>      Back to end of queue</w:t>
-      </w:r>
-    </w:p>
-    <w:p>
-      <w:r>
-        <w:t>   If someone loaded</w:t>
-      </w:r>
-    </w:p>
-    <w:p>
-      <w:r>
-        <w:t>      Check if a Crew drops a boat</w:t>
-      </w:r>
-    </w:p>
-    <w:p>
-      <w:r>
-        <w:t> </w:t>
-      </w:r>
-    </w:p>
-    <w:p>
-      <w:r>
-        <w:t>Output:</w:t>
-      </w:r>
-    </w:p>
-    <w:p>
-      <w:r>
-        <w:t xml:space="preserve">Lifeboat's destructor should print how many people got on it.  It </w:t>
-      </w:r>
-      <w:proofErr w:type="gramStart"/>
-      <w:r>
-        <w:t>get</w:t>
-      </w:r>
-      <w:proofErr w:type="gramEnd"/>
-      <w:r>
-        <w:t xml:space="preserve"> destroyed when the last Crew object lets go</w:t>
-      </w:r>
-    </w:p>
-    <w:p>
-      <w:r>
-        <w:t>After Captain detects all boats are gone, output how many people will be swimming to shore because they were left behind</w:t>
-      </w:r>
-    </w:p>
-    <w:p>
-      <w:r>
-        <w:br w:type="page"/>
+        <w:t xml:space="preserve">) all crew have their own </w:t>
+      </w:r>
+      <w:proofErr w:type="spellStart"/>
+      <w:r>
+        <w:t>shared_ptr</w:t>
+      </w:r>
+      <w:proofErr w:type="spellEnd"/>
+    </w:p>
+    <w:p>
+      <w:r>
+        <w:t>If guys get to front of line twice let him on boat</w:t>
+      </w:r>
+    </w:p>
+    <w:p>
+      <w:r>
+        <w:t xml:space="preserve">When the </w:t>
+      </w:r>
+      <w:r>
+        <w:t>crew</w:t>
+      </w:r>
+      <w:r>
+        <w:t xml:space="preserve"> let's go of boat, boat gets deleted</w:t>
       </w:r>
     </w:p>
     <w:p>
@@ -245,133 +310,734 @@
       </w:pPr>
       <w:r>
         <w:lastRenderedPageBreak/>
-        <w:t>Documentation</w:t>
-      </w:r>
-    </w:p>
-    <w:p>
-      <w:pPr>
-        <w:pStyle w:val="Heading2"/>
-      </w:pPr>
-      <w:proofErr w:type="spellStart"/>
-      <w:r>
-        <w:t>Captain.h</w:t>
-      </w:r>
-      <w:proofErr w:type="spellEnd"/>
+        <w:t>Workflow</w:t>
+      </w:r>
+    </w:p>
+    <w:p>
+      <w:r>
+        <w:t>Steps:</w:t>
+      </w:r>
     </w:p>
     <w:p>
       <w:pPr>
         <w:pStyle w:val="ListParagraph"/>
         <w:numPr>
           <w:ilvl w:val="0"/>
-          <w:numId w:val="5"/>
+          <w:numId w:val="7"/>
         </w:numPr>
-        <w:jc w:val="right"/>
-      </w:pPr>
-      <w:r>
-        <w:t xml:space="preserve">One instance </w:t>
-      </w:r>
-      <w:r>
-        <w:t xml:space="preserve">that </w:t>
-      </w:r>
-      <w:r>
-        <w:t>sees how many boats are left</w:t>
-      </w:r>
-    </w:p>
-    <w:p>
-      <w:proofErr w:type="gramStart"/>
-      <w:r>
-        <w:t>std::</w:t>
-      </w:r>
-      <w:proofErr w:type="gramEnd"/>
-      <w:r>
-        <w:t>list&lt;</w:t>
-      </w:r>
-      <w:proofErr w:type="spellStart"/>
-      <w:r>
-        <w:t>weak_ptr</w:t>
-      </w:r>
-      <w:proofErr w:type="spellEnd"/>
-      <w:r>
-        <w:t xml:space="preserve">&gt; </w:t>
-      </w:r>
-      <w:proofErr w:type="spellStart"/>
-      <w:r>
-        <w:t>mSightedLifeboats</w:t>
-      </w:r>
-      <w:proofErr w:type="spellEnd"/>
+      </w:pPr>
+      <w:r>
+        <w:t>Outlay and understand</w:t>
+      </w:r>
+      <w:r>
+        <w:t xml:space="preserve"> the project</w:t>
+      </w:r>
     </w:p>
     <w:p>
       <w:pPr>
         <w:pStyle w:val="ListParagraph"/>
         <w:numPr>
           <w:ilvl w:val="0"/>
-          <w:numId w:val="5"/>
+          <w:numId w:val="7"/>
         </w:numPr>
-        <w:jc w:val="right"/>
-      </w:pPr>
-      <w:r>
-        <w:t>Observer</w:t>
-      </w:r>
-      <w:r>
-        <w:t xml:space="preserve"> of lifeboats</w:t>
-      </w:r>
-    </w:p>
-    <w:p>
-      <w:pPr>
-        <w:pStyle w:val="Heading2"/>
-      </w:pPr>
-      <w:proofErr w:type="spellStart"/>
-      <w:r>
-        <w:t>Crew.h</w:t>
-      </w:r>
-      <w:proofErr w:type="spellEnd"/>
+      </w:pPr>
+      <w:r>
+        <w:t>Create the documentation</w:t>
+      </w:r>
+      <w:r>
+        <w:t xml:space="preserve"> of possible implementation</w:t>
+      </w:r>
     </w:p>
     <w:p>
       <w:pPr>
         <w:pStyle w:val="ListParagraph"/>
         <w:numPr>
           <w:ilvl w:val="0"/>
-          <w:numId w:val="5"/>
+          <w:numId w:val="7"/>
         </w:numPr>
-        <w:jc w:val="right"/>
-      </w:pPr>
-      <w:r>
-        <w:t>Two instances, hold either boat 1 or 2</w:t>
-      </w:r>
-      <w:r>
-        <w:t xml:space="preserve"> and can accidentally drop them</w:t>
-      </w:r>
-    </w:p>
-    <w:p>
-      <w:proofErr w:type="spellStart"/>
-      <w:r>
-        <w:t>shared_ptr</w:t>
-      </w:r>
-      <w:proofErr w:type="spellEnd"/>
-      <w:r>
-        <w:t xml:space="preserve"> </w:t>
-      </w:r>
-      <w:proofErr w:type="spellStart"/>
-      <w:r>
-        <w:t>mLifeboat</w:t>
-      </w:r>
-      <w:proofErr w:type="spellEnd"/>
+      </w:pPr>
+      <w:r>
+        <w:t>Transfer documentation to UML diagram</w:t>
+      </w:r>
     </w:p>
     <w:p>
       <w:pPr>
         <w:pStyle w:val="ListParagraph"/>
         <w:numPr>
           <w:ilvl w:val="0"/>
-          <w:numId w:val="5"/>
+          <w:numId w:val="7"/>
         </w:numPr>
-        <w:jc w:val="right"/>
+      </w:pPr>
+      <w:r>
+        <w:t>Code implementation</w:t>
+      </w:r>
+    </w:p>
+    <w:p>
+      <w:pPr>
+        <w:pStyle w:val="ListParagraph"/>
+        <w:numPr>
+          <w:ilvl w:val="0"/>
+          <w:numId w:val="7"/>
+        </w:numPr>
+      </w:pPr>
+      <w:r>
+        <w:t xml:space="preserve">Revise </w:t>
+      </w:r>
+    </w:p>
+    <w:p>
+      <w:pPr>
+        <w:contextualSpacing w:val="0"/>
+      </w:pPr>
+      <w:r>
+        <w:br w:type="page"/>
+      </w:r>
+    </w:p>
+    <w:p>
+      <w:pPr>
+        <w:pStyle w:val="Heading1"/>
+      </w:pPr>
+      <w:r>
+        <w:lastRenderedPageBreak/>
+        <w:t>Documentation</w:t>
+      </w:r>
+    </w:p>
+    <w:p>
+      <w:pPr>
+        <w:pStyle w:val="Heading2"/>
+      </w:pPr>
+      <w:r>
+        <w:t>Captain.h</w:t>
+      </w:r>
+    </w:p>
+    <w:p>
+      <w:pPr>
+        <w:pStyle w:val="ListParagraph"/>
+        <w:numPr>
+          <w:ilvl w:val="0"/>
+          <w:numId w:val="9"/>
+        </w:numPr>
+      </w:pPr>
+      <w:r>
+        <w:t>Observes</w:t>
+      </w:r>
+      <w:r>
+        <w:t xml:space="preserve"> how many boats are left</w:t>
+      </w:r>
+    </w:p>
+    <w:p/>
+    <w:p>
+      <w:proofErr w:type="gramStart"/>
+      <w:r>
+        <w:t>std::</w:t>
+      </w:r>
+      <w:proofErr w:type="gramEnd"/>
+      <w:r>
+        <w:t>list&lt;</w:t>
+      </w:r>
+      <w:proofErr w:type="spellStart"/>
+      <w:r>
+        <w:t>weak_ptr</w:t>
+      </w:r>
+      <w:proofErr w:type="spellEnd"/>
+      <w:r>
+        <w:t>&lt;Lifeboat&gt;</w:t>
+      </w:r>
+      <w:r>
+        <w:t xml:space="preserve">&gt; </w:t>
+      </w:r>
+      <w:proofErr w:type="spellStart"/>
+      <w:r>
+        <w:t>m</w:t>
+      </w:r>
+      <w:r>
+        <w:t>SightedBoats</w:t>
+      </w:r>
+      <w:proofErr w:type="spellEnd"/>
+    </w:p>
+    <w:p>
+      <w:pPr>
+        <w:pStyle w:val="ListParagraph"/>
+        <w:numPr>
+          <w:ilvl w:val="0"/>
+          <w:numId w:val="9"/>
+        </w:numPr>
+      </w:pPr>
+      <w:r>
+        <w:t>Sight of lifeboats</w:t>
+      </w:r>
+    </w:p>
+    <w:p/>
+    <w:p>
+      <w:r>
+        <w:t>bool</w:t>
+      </w:r>
+      <w:r>
+        <w:t xml:space="preserve"> </w:t>
+      </w:r>
+      <w:proofErr w:type="spellStart"/>
+      <w:proofErr w:type="gramStart"/>
+      <w:r>
+        <w:t>BoatsHere</w:t>
+      </w:r>
+      <w:proofErr w:type="spellEnd"/>
+      <w:r>
+        <w:t>(</w:t>
+      </w:r>
+      <w:proofErr w:type="gramEnd"/>
+      <w:r>
+        <w:t>)</w:t>
+      </w:r>
+    </w:p>
+    <w:p>
+      <w:pPr>
+        <w:pStyle w:val="ListParagraph"/>
+        <w:numPr>
+          <w:ilvl w:val="0"/>
+          <w:numId w:val="9"/>
+        </w:numPr>
+      </w:pPr>
+      <w:r>
+        <w:t>If no boats here, returns false</w:t>
+      </w:r>
+    </w:p>
+    <w:p/>
+    <w:p>
+      <w:pPr>
+        <w:pStyle w:val="Heading2"/>
+      </w:pPr>
+      <w:r>
+        <w:t>Crew.h</w:t>
+      </w:r>
+    </w:p>
+    <w:p>
+      <w:pPr>
+        <w:pStyle w:val="ListParagraph"/>
+        <w:numPr>
+          <w:ilvl w:val="0"/>
+          <w:numId w:val="9"/>
+        </w:numPr>
+      </w:pPr>
+      <w:r>
+        <w:t>Hold</w:t>
+      </w:r>
+      <w:r>
+        <w:t xml:space="preserve"> </w:t>
+      </w:r>
+      <w:r>
+        <w:t xml:space="preserve">a boat </w:t>
+      </w:r>
+      <w:r>
+        <w:t xml:space="preserve">and can accidentally drop </w:t>
+      </w:r>
+      <w:r>
+        <w:t>it</w:t>
+      </w:r>
+    </w:p>
+    <w:p/>
+    <w:p>
+      <w:r>
+        <w:t>constant float DROP_CHANCE</w:t>
+      </w:r>
+    </w:p>
+    <w:p>
+      <w:pPr>
+        <w:pStyle w:val="ListParagraph"/>
+        <w:numPr>
+          <w:ilvl w:val="0"/>
+          <w:numId w:val="9"/>
+        </w:numPr>
+      </w:pPr>
+      <w:r>
+        <w:t>Constant drop chance, 5%</w:t>
+      </w:r>
+    </w:p>
+    <w:p/>
+    <w:p>
+      <w:proofErr w:type="spellStart"/>
+      <w:r>
+        <w:t>shared_ptr</w:t>
+      </w:r>
+      <w:proofErr w:type="spellEnd"/>
+      <w:r>
+        <w:t>&lt;</w:t>
+      </w:r>
+      <w:r>
+        <w:t>Lifeboat&gt;</w:t>
+      </w:r>
+      <w:r>
+        <w:t xml:space="preserve"> </w:t>
+      </w:r>
+      <w:proofErr w:type="spellStart"/>
+      <w:r>
+        <w:t>mBoat</w:t>
+      </w:r>
+      <w:proofErr w:type="spellEnd"/>
+    </w:p>
+    <w:p>
+      <w:pPr>
+        <w:pStyle w:val="ListParagraph"/>
+        <w:numPr>
+          <w:ilvl w:val="0"/>
+          <w:numId w:val="9"/>
+        </w:numPr>
       </w:pPr>
       <w:r>
         <w:t>Lifeboat connected to Crew</w:t>
+      </w:r>
+    </w:p>
+    <w:p/>
+    <w:p>
+      <w:r>
+        <w:t xml:space="preserve">void </w:t>
+      </w:r>
+      <w:proofErr w:type="gramStart"/>
+      <w:r>
+        <w:t>Drop(</w:t>
+      </w:r>
+      <w:proofErr w:type="gramEnd"/>
+      <w:r>
+        <w:t>)</w:t>
+      </w:r>
+    </w:p>
+    <w:p>
+      <w:pPr>
+        <w:pStyle w:val="ListParagraph"/>
+        <w:numPr>
+          <w:ilvl w:val="0"/>
+          <w:numId w:val="9"/>
+        </w:numPr>
+      </w:pPr>
+      <w:r>
+        <w:t xml:space="preserve">Method to </w:t>
+      </w:r>
+      <w:proofErr w:type="gramStart"/>
+      <w:r>
+        <w:t>possibly accidentally drop boat</w:t>
+      </w:r>
+      <w:proofErr w:type="gramEnd"/>
+    </w:p>
+    <w:p/>
+    <w:p>
+      <w:pPr>
+        <w:pStyle w:val="Heading2"/>
+      </w:pPr>
+      <w:proofErr w:type="spellStart"/>
+      <w:r>
+        <w:t>Lifeboat.h</w:t>
+      </w:r>
+      <w:proofErr w:type="spellEnd"/>
+    </w:p>
+    <w:p>
+      <w:pPr>
+        <w:pStyle w:val="ListParagraph"/>
+        <w:numPr>
+          <w:ilvl w:val="0"/>
+          <w:numId w:val="9"/>
+        </w:numPr>
+      </w:pPr>
+      <w:r>
+        <w:t>Two instances, g</w:t>
+      </w:r>
+      <w:r>
+        <w:t xml:space="preserve">ets destroyed </w:t>
+      </w:r>
+      <w:r>
+        <w:t xml:space="preserve">when </w:t>
+      </w:r>
+      <w:r>
+        <w:t xml:space="preserve">crew </w:t>
+      </w:r>
+      <w:proofErr w:type="spellStart"/>
+      <w:r>
+        <w:t>shared_ptr</w:t>
+      </w:r>
+      <w:proofErr w:type="spellEnd"/>
+      <w:r>
+        <w:t xml:space="preserve"> is lost</w:t>
+      </w:r>
+    </w:p>
+    <w:p/>
+    <w:p>
+      <w:r>
+        <w:t xml:space="preserve">constant </w:t>
+      </w:r>
+      <w:r>
+        <w:t>int CAPACITY</w:t>
+      </w:r>
+    </w:p>
+    <w:p>
+      <w:pPr>
+        <w:pStyle w:val="ListParagraph"/>
+        <w:numPr>
+          <w:ilvl w:val="0"/>
+          <w:numId w:val="9"/>
+        </w:numPr>
+      </w:pPr>
+      <w:r>
+        <w:t>Constant cap of boats</w:t>
+      </w:r>
+      <w:r>
+        <w:t>, 20</w:t>
+      </w:r>
+    </w:p>
+    <w:p/>
+    <w:p>
+      <w:proofErr w:type="spellStart"/>
+      <w:r>
+        <w:t>std</w:t>
+      </w:r>
+      <w:r>
+        <w:rPr>
+          <w:rFonts w:ascii="Cambria Math" w:hAnsi="Cambria Math" w:cs="Cambria Math"/>
+        </w:rPr>
+        <w:t>∷</w:t>
+      </w:r>
+      <w:r>
+        <w:t>list</w:t>
+      </w:r>
+      <w:proofErr w:type="spellEnd"/>
+      <w:r>
+        <w:t>&lt;</w:t>
+      </w:r>
+      <w:proofErr w:type="spellStart"/>
+      <w:r>
+        <w:t>shared_ptr</w:t>
+      </w:r>
+      <w:proofErr w:type="spellEnd"/>
+      <w:r>
+        <w:t>&lt;</w:t>
+      </w:r>
+      <w:r>
+        <w:t>Passenger</w:t>
+      </w:r>
+      <w:r>
+        <w:t>&gt;</w:t>
+      </w:r>
+      <w:r>
+        <w:t xml:space="preserve">&gt; </w:t>
+      </w:r>
+      <w:proofErr w:type="spellStart"/>
+      <w:r>
+        <w:t>mPassengers</w:t>
+      </w:r>
+      <w:proofErr w:type="spellEnd"/>
+    </w:p>
+    <w:p>
+      <w:pPr>
+        <w:pStyle w:val="ListParagraph"/>
+        <w:numPr>
+          <w:ilvl w:val="0"/>
+          <w:numId w:val="9"/>
+        </w:numPr>
+      </w:pPr>
+      <w:r>
+        <w:t>Passengers on the boat</w:t>
+      </w:r>
+    </w:p>
+    <w:p/>
+    <w:p>
+      <w:r>
+        <w:t>void</w:t>
+      </w:r>
+      <w:r>
+        <w:t xml:space="preserve"> </w:t>
+      </w:r>
+      <w:proofErr w:type="spellStart"/>
+      <w:r>
+        <w:t>AddPassenger</w:t>
+      </w:r>
+      <w:proofErr w:type="spellEnd"/>
+      <w:r>
+        <w:t>(</w:t>
+      </w:r>
+      <w:proofErr w:type="spellStart"/>
+      <w:r>
+        <w:t>shared_ptr</w:t>
+      </w:r>
+      <w:proofErr w:type="spellEnd"/>
+      <w:r>
+        <w:t>&lt;Passenger&gt;</w:t>
+      </w:r>
+      <w:r>
+        <w:t>)</w:t>
+      </w:r>
+    </w:p>
+    <w:p>
+      <w:pPr>
+        <w:pStyle w:val="ListParagraph"/>
+        <w:numPr>
+          <w:ilvl w:val="0"/>
+          <w:numId w:val="9"/>
+        </w:numPr>
+      </w:pPr>
+      <w:r>
+        <w:t xml:space="preserve">No logic, simply adds Passenger to </w:t>
+      </w:r>
+      <w:proofErr w:type="spellStart"/>
+      <w:r>
+        <w:t>mPassengers</w:t>
+      </w:r>
+      <w:proofErr w:type="spellEnd"/>
+    </w:p>
+    <w:p/>
+    <w:p>
+      <w:r>
+        <w:t>~</w:t>
+      </w:r>
+      <w:proofErr w:type="gramStart"/>
+      <w:r>
+        <w:t>Lifeboat(</w:t>
+      </w:r>
+      <w:proofErr w:type="gramEnd"/>
+      <w:r>
+        <w:t>)</w:t>
+      </w:r>
+    </w:p>
+    <w:p>
+      <w:pPr>
+        <w:pStyle w:val="ListParagraph"/>
+        <w:numPr>
+          <w:ilvl w:val="0"/>
+          <w:numId w:val="9"/>
+        </w:numPr>
+      </w:pPr>
+      <w:r>
+        <w:t xml:space="preserve">Prints number of </w:t>
+      </w:r>
+      <w:proofErr w:type="spellStart"/>
+      <w:r>
+        <w:t>mPassengers</w:t>
+      </w:r>
+      <w:proofErr w:type="spellEnd"/>
+      <w:r>
+        <w:t xml:space="preserve"> when destroyed</w:t>
+      </w:r>
+    </w:p>
+    <w:p/>
+    <w:p>
+      <w:pPr>
+        <w:pStyle w:val="Heading2"/>
+      </w:pPr>
+      <w:proofErr w:type="spellStart"/>
+      <w:r>
+        <w:t>Passenger.h</w:t>
+      </w:r>
+      <w:proofErr w:type="spellEnd"/>
+    </w:p>
+    <w:p>
+      <w:pPr>
+        <w:pStyle w:val="ListParagraph"/>
+        <w:numPr>
+          <w:ilvl w:val="0"/>
+          <w:numId w:val="9"/>
+        </w:numPr>
+      </w:pPr>
+      <w:r>
+        <w:t>P</w:t>
+      </w:r>
+      <w:r>
+        <w:t>eople who need to get on boats</w:t>
+      </w:r>
+    </w:p>
+    <w:p/>
+    <w:p>
+      <w:proofErr w:type="spellStart"/>
+      <w:r>
+        <w:t>enum</w:t>
+      </w:r>
+      <w:proofErr w:type="spellEnd"/>
+      <w:r>
+        <w:t xml:space="preserve"> </w:t>
+      </w:r>
+      <w:r>
+        <w:t>gender</w:t>
+      </w:r>
+    </w:p>
+    <w:p>
+      <w:pPr>
+        <w:pStyle w:val="ListParagraph"/>
+        <w:numPr>
+          <w:ilvl w:val="0"/>
+          <w:numId w:val="9"/>
+        </w:numPr>
+      </w:pPr>
+      <w:r>
+        <w:t>Types of gender</w:t>
+      </w:r>
+      <w:r>
+        <w:t>, male and female</w:t>
+      </w:r>
+    </w:p>
+    <w:p/>
+    <w:p>
+      <w:r>
+        <w:t>int</w:t>
+      </w:r>
+      <w:r>
+        <w:t xml:space="preserve"> </w:t>
+      </w:r>
+      <w:r>
+        <w:t>age</w:t>
+      </w:r>
+    </w:p>
+    <w:p>
+      <w:pPr>
+        <w:pStyle w:val="ListParagraph"/>
+        <w:numPr>
+          <w:ilvl w:val="0"/>
+          <w:numId w:val="9"/>
+        </w:numPr>
+      </w:pPr>
+      <w:r>
+        <w:t>Below CHILD_MAX means is a child</w:t>
+      </w:r>
+    </w:p>
+    <w:p/>
+    <w:p>
+      <w:proofErr w:type="spellStart"/>
+      <w:r>
+        <w:t>const</w:t>
+      </w:r>
+      <w:proofErr w:type="spellEnd"/>
+      <w:r>
+        <w:t xml:space="preserve"> int CHILD_MAX</w:t>
+      </w:r>
+    </w:p>
+    <w:p>
+      <w:pPr>
+        <w:pStyle w:val="ListParagraph"/>
+        <w:numPr>
+          <w:ilvl w:val="0"/>
+          <w:numId w:val="9"/>
+        </w:numPr>
+      </w:pPr>
+      <w:r>
+        <w:t>Max age to be considered a child</w:t>
+      </w:r>
+      <w:r>
+        <w:t>, 10</w:t>
+      </w:r>
+    </w:p>
+    <w:p/>
+    <w:p>
+      <w:r>
+        <w:t xml:space="preserve">gender </w:t>
+      </w:r>
+      <w:proofErr w:type="spellStart"/>
+      <w:r>
+        <w:t>mGender</w:t>
+      </w:r>
+      <w:proofErr w:type="spellEnd"/>
+    </w:p>
+    <w:p/>
+    <w:p>
+      <w:r>
+        <w:t xml:space="preserve">bool </w:t>
+      </w:r>
+      <w:proofErr w:type="spellStart"/>
+      <w:r>
+        <w:t>mTried</w:t>
+      </w:r>
+      <w:proofErr w:type="spellEnd"/>
+    </w:p>
+    <w:p>
+      <w:pPr>
+        <w:pStyle w:val="ListParagraph"/>
+        <w:numPr>
+          <w:ilvl w:val="0"/>
+          <w:numId w:val="9"/>
+        </w:numPr>
+      </w:pPr>
+      <w:r>
+        <w:t>Set to true if failed first try</w:t>
+      </w:r>
+    </w:p>
+    <w:p/>
+    <w:p>
+      <w:proofErr w:type="gramStart"/>
+      <w:r>
+        <w:t>Passenger(</w:t>
+      </w:r>
+      <w:proofErr w:type="gramEnd"/>
+      <w:r>
+        <w:t>)</w:t>
+      </w:r>
+    </w:p>
+    <w:p>
+      <w:pPr>
+        <w:pStyle w:val="ListParagraph"/>
+        <w:numPr>
+          <w:ilvl w:val="0"/>
+          <w:numId w:val="9"/>
+        </w:numPr>
+      </w:pPr>
+      <w:r>
+        <w:t xml:space="preserve">Randomizes creation of age and </w:t>
+      </w:r>
+      <w:r>
+        <w:t>gender</w:t>
+      </w:r>
+    </w:p>
+    <w:p/>
+    <w:p>
+      <w:r>
+        <w:t xml:space="preserve">int </w:t>
+      </w:r>
+      <w:proofErr w:type="spellStart"/>
+      <w:proofErr w:type="gramStart"/>
+      <w:r>
+        <w:t>GetGender</w:t>
+      </w:r>
+      <w:proofErr w:type="spellEnd"/>
+      <w:r>
+        <w:t>(</w:t>
+      </w:r>
+      <w:proofErr w:type="gramEnd"/>
+      <w:r>
+        <w:t>)</w:t>
+      </w:r>
+    </w:p>
+    <w:p/>
+    <w:p>
+      <w:r>
+        <w:t xml:space="preserve">int </w:t>
+      </w:r>
+      <w:proofErr w:type="spellStart"/>
+      <w:proofErr w:type="gramStart"/>
+      <w:r>
+        <w:t>GetAge</w:t>
+      </w:r>
+      <w:proofErr w:type="spellEnd"/>
+      <w:r>
+        <w:t>(</w:t>
+      </w:r>
+      <w:proofErr w:type="gramEnd"/>
+      <w:r>
+        <w:t>)</w:t>
+      </w:r>
+    </w:p>
+    <w:p/>
+    <w:p>
+      <w:r>
+        <w:t xml:space="preserve">bool </w:t>
+      </w:r>
+      <w:proofErr w:type="spellStart"/>
+      <w:proofErr w:type="gramStart"/>
+      <w:r>
+        <w:t>HadTried</w:t>
+      </w:r>
+      <w:proofErr w:type="spellEnd"/>
+      <w:r>
+        <w:t>(</w:t>
+      </w:r>
+      <w:proofErr w:type="gramEnd"/>
+      <w:r>
+        <w:t>)</w:t>
       </w:r>
     </w:p>
     <w:p/>
     <w:sectPr>
+      <w:headerReference w:type="default" r:id="rId7"/>
       <w:pgSz w:w="11906" w:h="16838"/>
       <w:pgMar w:top="1440" w:right="1440" w:bottom="1440" w:left="1440" w:header="708" w:footer="708" w:gutter="0"/>
       <w:cols w:space="708"/>
@@ -381,6 +1047,112 @@
 </w:document>
 </file>
 
+<file path=word/endnotes.xml><?xml version="1.0" encoding="utf-8"?>
+<w:endnotes xmlns:wpc="http://schemas.microsoft.com/office/word/2010/wordprocessingCanvas" xmlns:cx="http://schemas.microsoft.com/office/drawing/2014/chartex" xmlns:cx1="http://schemas.microsoft.com/office/drawing/2015/9/8/chartex" xmlns:cx2="http://schemas.microsoft.com/office/drawing/2015/10/21/chartex" xmlns:cx3="http://schemas.microsoft.com/office/drawing/2016/5/9/chartex" xmlns:cx4="http://schemas.microsoft.com/office/drawing/2016/5/10/chartex" xmlns:cx5="http://schemas.microsoft.com/office/drawing/2016/5/11/chartex" xmlns:cx6="http://schemas.microsoft.com/office/drawing/2016/5/12/chartex" xmlns:cx7="http://schemas.microsoft.com/office/drawing/2016/5/13/chartex" xmlns:cx8="http://schemas.microsoft.com/office/drawing/2016/5/14/chartex" xmlns:mc="http://schemas.openxmlformats.org/markup-compatibility/2006" xmlns:aink="http://schemas.microsoft.com/office/drawing/2016/ink" xmlns:am3d="http://schemas.microsoft.com/office/drawing/2017/model3d" xmlns:o="urn:schemas-microsoft-com:office:office" xmlns:r="http://schemas.openxmlformats.org/officeDocument/2006/relationships" xmlns:m="http://schemas.openxmlformats.org/officeDocument/2006/math" xmlns:v="urn:schemas-microsoft-com:vml" xmlns:wp14="http://schemas.microsoft.com/office/word/2010/wordprocessingDrawing" xmlns:wp="http://schemas.openxmlformats.org/drawingml/2006/wordprocessingDrawing" xmlns:w10="urn:schemas-microsoft-com:office:word" xmlns:w="http://schemas.openxmlformats.org/wordprocessingml/2006/main" xmlns:w14="http://schemas.microsoft.com/office/word/2010/wordml" xmlns:w15="http://schemas.microsoft.com/office/word/2012/wordml" xmlns:w16cex="http://schemas.microsoft.com/office/word/2018/wordml/cex" xmlns:w16cid="http://schemas.microsoft.com/office/word/2016/wordml/cid" xmlns:w16="http://schemas.microsoft.com/office/word/2018/wordml" xmlns:w16sdtdh="http://schemas.microsoft.com/office/word/2020/wordml/sdtdatahash" xmlns:w16se="http://schemas.microsoft.com/office/word/2015/wordml/symex" xmlns:wpg="http://schemas.microsoft.com/office/word/2010/wordprocessingGroup" xmlns:wpi="http://schemas.microsoft.com/office/word/2010/wordprocessingInk" xmlns:wne="http://schemas.microsoft.com/office/word/2006/wordml" xmlns:wps="http://schemas.microsoft.com/office/word/2010/wordprocessingShape" mc:Ignorable="w14 w15 w16se w16cid w16 w16cex w16sdtdh wp14">
+  <w:endnote w:type="separator" w:id="-1">
+    <w:p>
+      <w:pPr>
+        <w:spacing w:after="0"/>
+      </w:pPr>
+      <w:r>
+        <w:separator/>
+      </w:r>
+    </w:p>
+  </w:endnote>
+  <w:endnote w:type="continuationSeparator" w:id="0">
+    <w:p>
+      <w:pPr>
+        <w:spacing w:after="0"/>
+      </w:pPr>
+      <w:r>
+        <w:continuationSeparator/>
+      </w:r>
+    </w:p>
+  </w:endnote>
+</w:endnotes>
+</file>
+
+<file path=word/footnotes.xml><?xml version="1.0" encoding="utf-8"?>
+<w:footnotes xmlns:wpc="http://schemas.microsoft.com/office/word/2010/wordprocessingCanvas" xmlns:cx="http://schemas.microsoft.com/office/drawing/2014/chartex" xmlns:cx1="http://schemas.microsoft.com/office/drawing/2015/9/8/chartex" xmlns:cx2="http://schemas.microsoft.com/office/drawing/2015/10/21/chartex" xmlns:cx3="http://schemas.microsoft.com/office/drawing/2016/5/9/chartex" xmlns:cx4="http://schemas.microsoft.com/office/drawing/2016/5/10/chartex" xmlns:cx5="http://schemas.microsoft.com/office/drawing/2016/5/11/chartex" xmlns:cx6="http://schemas.microsoft.com/office/drawing/2016/5/12/chartex" xmlns:cx7="http://schemas.microsoft.com/office/drawing/2016/5/13/chartex" xmlns:cx8="http://schemas.microsoft.com/office/drawing/2016/5/14/chartex" xmlns:mc="http://schemas.openxmlformats.org/markup-compatibility/2006" xmlns:aink="http://schemas.microsoft.com/office/drawing/2016/ink" xmlns:am3d="http://schemas.microsoft.com/office/drawing/2017/model3d" xmlns:o="urn:schemas-microsoft-com:office:office" xmlns:r="http://schemas.openxmlformats.org/officeDocument/2006/relationships" xmlns:m="http://schemas.openxmlformats.org/officeDocument/2006/math" xmlns:v="urn:schemas-microsoft-com:vml" xmlns:wp14="http://schemas.microsoft.com/office/word/2010/wordprocessingDrawing" xmlns:wp="http://schemas.openxmlformats.org/drawingml/2006/wordprocessingDrawing" xmlns:w10="urn:schemas-microsoft-com:office:word" xmlns:w="http://schemas.openxmlformats.org/wordprocessingml/2006/main" xmlns:w14="http://schemas.microsoft.com/office/word/2010/wordml" xmlns:w15="http://schemas.microsoft.com/office/word/2012/wordml" xmlns:w16cex="http://schemas.microsoft.com/office/word/2018/wordml/cex" xmlns:w16cid="http://schemas.microsoft.com/office/word/2016/wordml/cid" xmlns:w16="http://schemas.microsoft.com/office/word/2018/wordml" xmlns:w16sdtdh="http://schemas.microsoft.com/office/word/2020/wordml/sdtdatahash" xmlns:w16se="http://schemas.microsoft.com/office/word/2015/wordml/symex" xmlns:wpg="http://schemas.microsoft.com/office/word/2010/wordprocessingGroup" xmlns:wpi="http://schemas.microsoft.com/office/word/2010/wordprocessingInk" xmlns:wne="http://schemas.microsoft.com/office/word/2006/wordml" xmlns:wps="http://schemas.microsoft.com/office/word/2010/wordprocessingShape" mc:Ignorable="w14 w15 w16se w16cid w16 w16cex w16sdtdh wp14">
+  <w:footnote w:type="separator" w:id="-1">
+    <w:p>
+      <w:pPr>
+        <w:spacing w:after="0"/>
+      </w:pPr>
+      <w:r>
+        <w:separator/>
+      </w:r>
+    </w:p>
+  </w:footnote>
+  <w:footnote w:type="continuationSeparator" w:id="0">
+    <w:p>
+      <w:pPr>
+        <w:spacing w:after="0"/>
+      </w:pPr>
+      <w:r>
+        <w:continuationSeparator/>
+      </w:r>
+    </w:p>
+  </w:footnote>
+</w:footnotes>
+</file>
+
+<file path=word/header1.xml><?xml version="1.0" encoding="utf-8"?>
+<w:hdr xmlns:wpc="http://schemas.microsoft.com/office/word/2010/wordprocessingCanvas" xmlns:cx="http://schemas.microsoft.com/office/drawing/2014/chartex" xmlns:cx1="http://schemas.microsoft.com/office/drawing/2015/9/8/chartex" xmlns:cx2="http://schemas.microsoft.com/office/drawing/2015/10/21/chartex" xmlns:cx3="http://schemas.microsoft.com/office/drawing/2016/5/9/chartex" xmlns:cx4="http://schemas.microsoft.com/office/drawing/2016/5/10/chartex" xmlns:cx5="http://schemas.microsoft.com/office/drawing/2016/5/11/chartex" xmlns:cx6="http://schemas.microsoft.com/office/drawing/2016/5/12/chartex" xmlns:cx7="http://schemas.microsoft.com/office/drawing/2016/5/13/chartex" xmlns:cx8="http://schemas.microsoft.com/office/drawing/2016/5/14/chartex" xmlns:mc="http://schemas.openxmlformats.org/markup-compatibility/2006" xmlns:aink="http://schemas.microsoft.com/office/drawing/2016/ink" xmlns:am3d="http://schemas.microsoft.com/office/drawing/2017/model3d" xmlns:o="urn:schemas-microsoft-com:office:office" xmlns:r="http://schemas.openxmlformats.org/officeDocument/2006/relationships" xmlns:m="http://schemas.openxmlformats.org/officeDocument/2006/math" xmlns:v="urn:schemas-microsoft-com:vml" xmlns:wp14="http://schemas.microsoft.com/office/word/2010/wordprocessingDrawing" xmlns:wp="http://schemas.openxmlformats.org/drawingml/2006/wordprocessingDrawing" xmlns:w10="urn:schemas-microsoft-com:office:word" xmlns:w="http://schemas.openxmlformats.org/wordprocessingml/2006/main" xmlns:w14="http://schemas.microsoft.com/office/word/2010/wordml" xmlns:w15="http://schemas.microsoft.com/office/word/2012/wordml" xmlns:w16cex="http://schemas.microsoft.com/office/word/2018/wordml/cex" xmlns:w16cid="http://schemas.microsoft.com/office/word/2016/wordml/cid" xmlns:w16="http://schemas.microsoft.com/office/word/2018/wordml" xmlns:w16sdtdh="http://schemas.microsoft.com/office/word/2020/wordml/sdtdatahash" xmlns:w16se="http://schemas.microsoft.com/office/word/2015/wordml/symex" xmlns:wpg="http://schemas.microsoft.com/office/word/2010/wordprocessingGroup" xmlns:wpi="http://schemas.microsoft.com/office/word/2010/wordprocessingInk" xmlns:wne="http://schemas.microsoft.com/office/word/2006/wordml" xmlns:wps="http://schemas.microsoft.com/office/word/2010/wordprocessingShape" mc:Ignorable="w14 w15 w16se w16cid w16 w16cex w16sdtdh wp14">
+  <w:p>
+    <w:pPr>
+      <w:pStyle w:val="Header"/>
+      <w:jc w:val="right"/>
+    </w:pPr>
+    <w:r>
+      <w:t xml:space="preserve">Nightingale </w:t>
+    </w:r>
+    <w:sdt>
+      <w:sdtPr>
+        <w:id w:val="-383407593"/>
+        <w:docPartObj>
+          <w:docPartGallery w:val="Page Numbers (Top of Page)"/>
+          <w:docPartUnique/>
+        </w:docPartObj>
+      </w:sdtPr>
+      <w:sdtEndPr>
+        <w:rPr>
+          <w:noProof/>
+        </w:rPr>
+      </w:sdtEndPr>
+      <w:sdtContent>
+        <w:r>
+          <w:fldChar w:fldCharType="begin"/>
+        </w:r>
+        <w:r>
+          <w:instrText xml:space="preserve"> PAGE   \* MERGEFORMAT </w:instrText>
+        </w:r>
+        <w:r>
+          <w:fldChar w:fldCharType="separate"/>
+        </w:r>
+        <w:r>
+          <w:rPr>
+            <w:noProof/>
+          </w:rPr>
+          <w:t>2</w:t>
+        </w:r>
+        <w:r>
+          <w:rPr>
+            <w:noProof/>
+          </w:rPr>
+          <w:fldChar w:fldCharType="end"/>
+        </w:r>
+      </w:sdtContent>
+    </w:sdt>
+  </w:p>
+  <w:p>
+    <w:pPr>
+      <w:pStyle w:val="Header"/>
+    </w:pPr>
+  </w:p>
+</w:hdr>
+</file>
+
 <file path=word/numbering.xml><?xml version="1.0" encoding="utf-8"?>
 <w:numbering xmlns:wpc="http://schemas.microsoft.com/office/word/2010/wordprocessingCanvas" xmlns:cx="http://schemas.microsoft.com/office/drawing/2014/chartex" xmlns:cx1="http://schemas.microsoft.com/office/drawing/2015/9/8/chartex" xmlns:cx2="http://schemas.microsoft.com/office/drawing/2015/10/21/chartex" xmlns:cx3="http://schemas.microsoft.com/office/drawing/2016/5/9/chartex" xmlns:cx4="http://schemas.microsoft.com/office/drawing/2016/5/10/chartex" xmlns:cx5="http://schemas.microsoft.com/office/drawing/2016/5/11/chartex" xmlns:cx6="http://schemas.microsoft.com/office/drawing/2016/5/12/chartex" xmlns:cx7="http://schemas.microsoft.com/office/drawing/2016/5/13/chartex" xmlns:cx8="http://schemas.microsoft.com/office/drawing/2016/5/14/chartex" xmlns:mc="http://schemas.openxmlformats.org/markup-compatibility/2006" xmlns:aink="http://schemas.microsoft.com/office/drawing/2016/ink" xmlns:am3d="http://schemas.microsoft.com/office/drawing/2017/model3d" xmlns:o="urn:schemas-microsoft-com:office:office" xmlns:r="http://schemas.openxmlformats.org/officeDocument/2006/relationships" xmlns:m="http://schemas.openxmlformats.org/officeDocument/2006/math" xmlns:v="urn:schemas-microsoft-com:vml" xmlns:wp14="http://schemas.microsoft.com/office/word/2010/wordprocessingDrawing" xmlns:wp="http://schemas.openxmlformats.org/drawingml/2006/wordprocessingDrawing" xmlns:w10="urn:schemas-microsoft-com:office:word" xmlns:w="http://schemas.openxmlformats.org/wordprocessingml/2006/main" xmlns:w14="http://schemas.microsoft.com/office/word/2010/wordml" xmlns:w15="http://schemas.microsoft.com/office/word/2012/wordml" xmlns:w16cex="http://schemas.microsoft.com/office/word/2018/wordml/cex" xmlns:w16cid="http://schemas.microsoft.com/office/word/2016/wordml/cid" xmlns:w16="http://schemas.microsoft.com/office/word/2018/wordml" xmlns:w16sdtdh="http://schemas.microsoft.com/office/word/2020/wordml/sdtdatahash" xmlns:w16se="http://schemas.microsoft.com/office/word/2015/wordml/symex" xmlns:wpg="http://schemas.microsoft.com/office/word/2010/wordprocessingGroup" xmlns:wpi="http://schemas.microsoft.com/office/word/2010/wordprocessingInk" xmlns:wne="http://schemas.microsoft.com/office/word/2006/wordml" xmlns:wps="http://schemas.microsoft.com/office/word/2010/wordprocessingShape" mc:Ignorable="w14 w15 w16se w16cid w16 w16cex w16sdtdh wp14">
   <w:abstractNum w:abstractNumId="0" w15:restartNumberingAfterBreak="0">
@@ -496,6 +1268,741 @@
     </w:lvl>
   </w:abstractNum>
   <w:abstractNum w:abstractNumId="1" w15:restartNumberingAfterBreak="0">
+    <w:nsid w:val="0EFC0888"/>
+    <w:multiLevelType w:val="hybridMultilevel"/>
+    <w:tmpl w:val="03CA9DA4"/>
+    <w:lvl w:ilvl="0" w:tplc="04090003">
+      <w:start w:val="1"/>
+      <w:numFmt w:val="bullet"/>
+      <w:lvlText w:val="o"/>
+      <w:lvlJc w:val="left"/>
+      <w:pPr>
+        <w:ind w:left="720" w:hanging="360"/>
+      </w:pPr>
+      <w:rPr>
+        <w:rFonts w:ascii="Courier New" w:hAnsi="Courier New" w:cs="Courier New" w:hint="default"/>
+      </w:rPr>
+    </w:lvl>
+    <w:lvl w:ilvl="1" w:tplc="04090003" w:tentative="1">
+      <w:start w:val="1"/>
+      <w:numFmt w:val="bullet"/>
+      <w:lvlText w:val="o"/>
+      <w:lvlJc w:val="left"/>
+      <w:pPr>
+        <w:ind w:left="1440" w:hanging="360"/>
+      </w:pPr>
+      <w:rPr>
+        <w:rFonts w:ascii="Courier New" w:hAnsi="Courier New" w:cs="Courier New" w:hint="default"/>
+      </w:rPr>
+    </w:lvl>
+    <w:lvl w:ilvl="2" w:tplc="04090005" w:tentative="1">
+      <w:start w:val="1"/>
+      <w:numFmt w:val="bullet"/>
+      <w:lvlText w:val=""/>
+      <w:lvlJc w:val="left"/>
+      <w:pPr>
+        <w:ind w:left="2160" w:hanging="360"/>
+      </w:pPr>
+      <w:rPr>
+        <w:rFonts w:ascii="Wingdings" w:hAnsi="Wingdings" w:hint="default"/>
+      </w:rPr>
+    </w:lvl>
+    <w:lvl w:ilvl="3" w:tplc="04090001" w:tentative="1">
+      <w:start w:val="1"/>
+      <w:numFmt w:val="bullet"/>
+      <w:lvlText w:val=""/>
+      <w:lvlJc w:val="left"/>
+      <w:pPr>
+        <w:ind w:left="2880" w:hanging="360"/>
+      </w:pPr>
+      <w:rPr>
+        <w:rFonts w:ascii="Symbol" w:hAnsi="Symbol" w:hint="default"/>
+      </w:rPr>
+    </w:lvl>
+    <w:lvl w:ilvl="4" w:tplc="04090003" w:tentative="1">
+      <w:start w:val="1"/>
+      <w:numFmt w:val="bullet"/>
+      <w:lvlText w:val="o"/>
+      <w:lvlJc w:val="left"/>
+      <w:pPr>
+        <w:ind w:left="3600" w:hanging="360"/>
+      </w:pPr>
+      <w:rPr>
+        <w:rFonts w:ascii="Courier New" w:hAnsi="Courier New" w:cs="Courier New" w:hint="default"/>
+      </w:rPr>
+    </w:lvl>
+    <w:lvl w:ilvl="5" w:tplc="04090005" w:tentative="1">
+      <w:start w:val="1"/>
+      <w:numFmt w:val="bullet"/>
+      <w:lvlText w:val=""/>
+      <w:lvlJc w:val="left"/>
+      <w:pPr>
+        <w:ind w:left="4320" w:hanging="360"/>
+      </w:pPr>
+      <w:rPr>
+        <w:rFonts w:ascii="Wingdings" w:hAnsi="Wingdings" w:hint="default"/>
+      </w:rPr>
+    </w:lvl>
+    <w:lvl w:ilvl="6" w:tplc="04090001" w:tentative="1">
+      <w:start w:val="1"/>
+      <w:numFmt w:val="bullet"/>
+      <w:lvlText w:val=""/>
+      <w:lvlJc w:val="left"/>
+      <w:pPr>
+        <w:ind w:left="5040" w:hanging="360"/>
+      </w:pPr>
+      <w:rPr>
+        <w:rFonts w:ascii="Symbol" w:hAnsi="Symbol" w:hint="default"/>
+      </w:rPr>
+    </w:lvl>
+    <w:lvl w:ilvl="7" w:tplc="04090003" w:tentative="1">
+      <w:start w:val="1"/>
+      <w:numFmt w:val="bullet"/>
+      <w:lvlText w:val="o"/>
+      <w:lvlJc w:val="left"/>
+      <w:pPr>
+        <w:ind w:left="5760" w:hanging="360"/>
+      </w:pPr>
+      <w:rPr>
+        <w:rFonts w:ascii="Courier New" w:hAnsi="Courier New" w:cs="Courier New" w:hint="default"/>
+      </w:rPr>
+    </w:lvl>
+    <w:lvl w:ilvl="8" w:tplc="04090005" w:tentative="1">
+      <w:start w:val="1"/>
+      <w:numFmt w:val="bullet"/>
+      <w:lvlText w:val=""/>
+      <w:lvlJc w:val="left"/>
+      <w:pPr>
+        <w:ind w:left="6480" w:hanging="360"/>
+      </w:pPr>
+      <w:rPr>
+        <w:rFonts w:ascii="Wingdings" w:hAnsi="Wingdings" w:hint="default"/>
+      </w:rPr>
+    </w:lvl>
+  </w:abstractNum>
+  <w:abstractNum w:abstractNumId="2" w15:restartNumberingAfterBreak="0">
+    <w:nsid w:val="18593625"/>
+    <w:multiLevelType w:val="hybridMultilevel"/>
+    <w:tmpl w:val="4C7E098A"/>
+    <w:lvl w:ilvl="0" w:tplc="04090003">
+      <w:start w:val="1"/>
+      <w:numFmt w:val="bullet"/>
+      <w:lvlText w:val="o"/>
+      <w:lvlJc w:val="left"/>
+      <w:pPr>
+        <w:ind w:left="720" w:hanging="360"/>
+      </w:pPr>
+      <w:rPr>
+        <w:rFonts w:ascii="Courier New" w:hAnsi="Courier New" w:cs="Courier New" w:hint="default"/>
+      </w:rPr>
+    </w:lvl>
+    <w:lvl w:ilvl="1" w:tplc="04090003" w:tentative="1">
+      <w:start w:val="1"/>
+      <w:numFmt w:val="bullet"/>
+      <w:lvlText w:val="o"/>
+      <w:lvlJc w:val="left"/>
+      <w:pPr>
+        <w:ind w:left="1440" w:hanging="360"/>
+      </w:pPr>
+      <w:rPr>
+        <w:rFonts w:ascii="Courier New" w:hAnsi="Courier New" w:cs="Courier New" w:hint="default"/>
+      </w:rPr>
+    </w:lvl>
+    <w:lvl w:ilvl="2" w:tplc="04090005" w:tentative="1">
+      <w:start w:val="1"/>
+      <w:numFmt w:val="bullet"/>
+      <w:lvlText w:val=""/>
+      <w:lvlJc w:val="left"/>
+      <w:pPr>
+        <w:ind w:left="2160" w:hanging="360"/>
+      </w:pPr>
+      <w:rPr>
+        <w:rFonts w:ascii="Wingdings" w:hAnsi="Wingdings" w:hint="default"/>
+      </w:rPr>
+    </w:lvl>
+    <w:lvl w:ilvl="3" w:tplc="04090001" w:tentative="1">
+      <w:start w:val="1"/>
+      <w:numFmt w:val="bullet"/>
+      <w:lvlText w:val=""/>
+      <w:lvlJc w:val="left"/>
+      <w:pPr>
+        <w:ind w:left="2880" w:hanging="360"/>
+      </w:pPr>
+      <w:rPr>
+        <w:rFonts w:ascii="Symbol" w:hAnsi="Symbol" w:hint="default"/>
+      </w:rPr>
+    </w:lvl>
+    <w:lvl w:ilvl="4" w:tplc="04090003" w:tentative="1">
+      <w:start w:val="1"/>
+      <w:numFmt w:val="bullet"/>
+      <w:lvlText w:val="o"/>
+      <w:lvlJc w:val="left"/>
+      <w:pPr>
+        <w:ind w:left="3600" w:hanging="360"/>
+      </w:pPr>
+      <w:rPr>
+        <w:rFonts w:ascii="Courier New" w:hAnsi="Courier New" w:cs="Courier New" w:hint="default"/>
+      </w:rPr>
+    </w:lvl>
+    <w:lvl w:ilvl="5" w:tplc="04090005" w:tentative="1">
+      <w:start w:val="1"/>
+      <w:numFmt w:val="bullet"/>
+      <w:lvlText w:val=""/>
+      <w:lvlJc w:val="left"/>
+      <w:pPr>
+        <w:ind w:left="4320" w:hanging="360"/>
+      </w:pPr>
+      <w:rPr>
+        <w:rFonts w:ascii="Wingdings" w:hAnsi="Wingdings" w:hint="default"/>
+      </w:rPr>
+    </w:lvl>
+    <w:lvl w:ilvl="6" w:tplc="04090001" w:tentative="1">
+      <w:start w:val="1"/>
+      <w:numFmt w:val="bullet"/>
+      <w:lvlText w:val=""/>
+      <w:lvlJc w:val="left"/>
+      <w:pPr>
+        <w:ind w:left="5040" w:hanging="360"/>
+      </w:pPr>
+      <w:rPr>
+        <w:rFonts w:ascii="Symbol" w:hAnsi="Symbol" w:hint="default"/>
+      </w:rPr>
+    </w:lvl>
+    <w:lvl w:ilvl="7" w:tplc="04090003" w:tentative="1">
+      <w:start w:val="1"/>
+      <w:numFmt w:val="bullet"/>
+      <w:lvlText w:val="o"/>
+      <w:lvlJc w:val="left"/>
+      <w:pPr>
+        <w:ind w:left="5760" w:hanging="360"/>
+      </w:pPr>
+      <w:rPr>
+        <w:rFonts w:ascii="Courier New" w:hAnsi="Courier New" w:cs="Courier New" w:hint="default"/>
+      </w:rPr>
+    </w:lvl>
+    <w:lvl w:ilvl="8" w:tplc="04090005" w:tentative="1">
+      <w:start w:val="1"/>
+      <w:numFmt w:val="bullet"/>
+      <w:lvlText w:val=""/>
+      <w:lvlJc w:val="left"/>
+      <w:pPr>
+        <w:ind w:left="6480" w:hanging="360"/>
+      </w:pPr>
+      <w:rPr>
+        <w:rFonts w:ascii="Wingdings" w:hAnsi="Wingdings" w:hint="default"/>
+      </w:rPr>
+    </w:lvl>
+  </w:abstractNum>
+  <w:abstractNum w:abstractNumId="3" w15:restartNumberingAfterBreak="0">
+    <w:nsid w:val="18966F3A"/>
+    <w:multiLevelType w:val="hybridMultilevel"/>
+    <w:tmpl w:val="3B42B906"/>
+    <w:lvl w:ilvl="0" w:tplc="04090003">
+      <w:start w:val="1"/>
+      <w:numFmt w:val="bullet"/>
+      <w:lvlText w:val="o"/>
+      <w:lvlJc w:val="left"/>
+      <w:pPr>
+        <w:ind w:left="720" w:hanging="360"/>
+      </w:pPr>
+      <w:rPr>
+        <w:rFonts w:ascii="Courier New" w:hAnsi="Courier New" w:cs="Courier New" w:hint="default"/>
+      </w:rPr>
+    </w:lvl>
+    <w:lvl w:ilvl="1" w:tplc="04090003" w:tentative="1">
+      <w:start w:val="1"/>
+      <w:numFmt w:val="bullet"/>
+      <w:lvlText w:val="o"/>
+      <w:lvlJc w:val="left"/>
+      <w:pPr>
+        <w:ind w:left="1440" w:hanging="360"/>
+      </w:pPr>
+      <w:rPr>
+        <w:rFonts w:ascii="Courier New" w:hAnsi="Courier New" w:cs="Courier New" w:hint="default"/>
+      </w:rPr>
+    </w:lvl>
+    <w:lvl w:ilvl="2" w:tplc="04090005" w:tentative="1">
+      <w:start w:val="1"/>
+      <w:numFmt w:val="bullet"/>
+      <w:lvlText w:val=""/>
+      <w:lvlJc w:val="left"/>
+      <w:pPr>
+        <w:ind w:left="2160" w:hanging="360"/>
+      </w:pPr>
+      <w:rPr>
+        <w:rFonts w:ascii="Wingdings" w:hAnsi="Wingdings" w:hint="default"/>
+      </w:rPr>
+    </w:lvl>
+    <w:lvl w:ilvl="3" w:tplc="04090001" w:tentative="1">
+      <w:start w:val="1"/>
+      <w:numFmt w:val="bullet"/>
+      <w:lvlText w:val=""/>
+      <w:lvlJc w:val="left"/>
+      <w:pPr>
+        <w:ind w:left="2880" w:hanging="360"/>
+      </w:pPr>
+      <w:rPr>
+        <w:rFonts w:ascii="Symbol" w:hAnsi="Symbol" w:hint="default"/>
+      </w:rPr>
+    </w:lvl>
+    <w:lvl w:ilvl="4" w:tplc="04090003" w:tentative="1">
+      <w:start w:val="1"/>
+      <w:numFmt w:val="bullet"/>
+      <w:lvlText w:val="o"/>
+      <w:lvlJc w:val="left"/>
+      <w:pPr>
+        <w:ind w:left="3600" w:hanging="360"/>
+      </w:pPr>
+      <w:rPr>
+        <w:rFonts w:ascii="Courier New" w:hAnsi="Courier New" w:cs="Courier New" w:hint="default"/>
+      </w:rPr>
+    </w:lvl>
+    <w:lvl w:ilvl="5" w:tplc="04090005" w:tentative="1">
+      <w:start w:val="1"/>
+      <w:numFmt w:val="bullet"/>
+      <w:lvlText w:val=""/>
+      <w:lvlJc w:val="left"/>
+      <w:pPr>
+        <w:ind w:left="4320" w:hanging="360"/>
+      </w:pPr>
+      <w:rPr>
+        <w:rFonts w:ascii="Wingdings" w:hAnsi="Wingdings" w:hint="default"/>
+      </w:rPr>
+    </w:lvl>
+    <w:lvl w:ilvl="6" w:tplc="04090001" w:tentative="1">
+      <w:start w:val="1"/>
+      <w:numFmt w:val="bullet"/>
+      <w:lvlText w:val=""/>
+      <w:lvlJc w:val="left"/>
+      <w:pPr>
+        <w:ind w:left="5040" w:hanging="360"/>
+      </w:pPr>
+      <w:rPr>
+        <w:rFonts w:ascii="Symbol" w:hAnsi="Symbol" w:hint="default"/>
+      </w:rPr>
+    </w:lvl>
+    <w:lvl w:ilvl="7" w:tplc="04090003" w:tentative="1">
+      <w:start w:val="1"/>
+      <w:numFmt w:val="bullet"/>
+      <w:lvlText w:val="o"/>
+      <w:lvlJc w:val="left"/>
+      <w:pPr>
+        <w:ind w:left="5760" w:hanging="360"/>
+      </w:pPr>
+      <w:rPr>
+        <w:rFonts w:ascii="Courier New" w:hAnsi="Courier New" w:cs="Courier New" w:hint="default"/>
+      </w:rPr>
+    </w:lvl>
+    <w:lvl w:ilvl="8" w:tplc="04090005" w:tentative="1">
+      <w:start w:val="1"/>
+      <w:numFmt w:val="bullet"/>
+      <w:lvlText w:val=""/>
+      <w:lvlJc w:val="left"/>
+      <w:pPr>
+        <w:ind w:left="6480" w:hanging="360"/>
+      </w:pPr>
+      <w:rPr>
+        <w:rFonts w:ascii="Wingdings" w:hAnsi="Wingdings" w:hint="default"/>
+      </w:rPr>
+    </w:lvl>
+  </w:abstractNum>
+  <w:abstractNum w:abstractNumId="4" w15:restartNumberingAfterBreak="0">
+    <w:nsid w:val="278C575D"/>
+    <w:multiLevelType w:val="hybridMultilevel"/>
+    <w:tmpl w:val="50C62F7C"/>
+    <w:lvl w:ilvl="0" w:tplc="415847C2">
+      <w:numFmt w:val="bullet"/>
+      <w:lvlText w:val=""/>
+      <w:lvlJc w:val="left"/>
+      <w:pPr>
+        <w:ind w:left="720" w:hanging="360"/>
+      </w:pPr>
+      <w:rPr>
+        <w:rFonts w:ascii="Wingdings" w:eastAsiaTheme="minorHAnsi" w:hAnsi="Wingdings" w:cstheme="majorBidi" w:hint="default"/>
+      </w:rPr>
+    </w:lvl>
+    <w:lvl w:ilvl="1" w:tplc="04090003" w:tentative="1">
+      <w:start w:val="1"/>
+      <w:numFmt w:val="bullet"/>
+      <w:lvlText w:val="o"/>
+      <w:lvlJc w:val="left"/>
+      <w:pPr>
+        <w:ind w:left="1440" w:hanging="360"/>
+      </w:pPr>
+      <w:rPr>
+        <w:rFonts w:ascii="Courier New" w:hAnsi="Courier New" w:cs="Courier New" w:hint="default"/>
+      </w:rPr>
+    </w:lvl>
+    <w:lvl w:ilvl="2" w:tplc="04090005" w:tentative="1">
+      <w:start w:val="1"/>
+      <w:numFmt w:val="bullet"/>
+      <w:lvlText w:val=""/>
+      <w:lvlJc w:val="left"/>
+      <w:pPr>
+        <w:ind w:left="2160" w:hanging="360"/>
+      </w:pPr>
+      <w:rPr>
+        <w:rFonts w:ascii="Wingdings" w:hAnsi="Wingdings" w:hint="default"/>
+      </w:rPr>
+    </w:lvl>
+    <w:lvl w:ilvl="3" w:tplc="04090001" w:tentative="1">
+      <w:start w:val="1"/>
+      <w:numFmt w:val="bullet"/>
+      <w:lvlText w:val=""/>
+      <w:lvlJc w:val="left"/>
+      <w:pPr>
+        <w:ind w:left="2880" w:hanging="360"/>
+      </w:pPr>
+      <w:rPr>
+        <w:rFonts w:ascii="Symbol" w:hAnsi="Symbol" w:hint="default"/>
+      </w:rPr>
+    </w:lvl>
+    <w:lvl w:ilvl="4" w:tplc="04090003" w:tentative="1">
+      <w:start w:val="1"/>
+      <w:numFmt w:val="bullet"/>
+      <w:lvlText w:val="o"/>
+      <w:lvlJc w:val="left"/>
+      <w:pPr>
+        <w:ind w:left="3600" w:hanging="360"/>
+      </w:pPr>
+      <w:rPr>
+        <w:rFonts w:ascii="Courier New" w:hAnsi="Courier New" w:cs="Courier New" w:hint="default"/>
+      </w:rPr>
+    </w:lvl>
+    <w:lvl w:ilvl="5" w:tplc="04090005" w:tentative="1">
+      <w:start w:val="1"/>
+      <w:numFmt w:val="bullet"/>
+      <w:lvlText w:val=""/>
+      <w:lvlJc w:val="left"/>
+      <w:pPr>
+        <w:ind w:left="4320" w:hanging="360"/>
+      </w:pPr>
+      <w:rPr>
+        <w:rFonts w:ascii="Wingdings" w:hAnsi="Wingdings" w:hint="default"/>
+      </w:rPr>
+    </w:lvl>
+    <w:lvl w:ilvl="6" w:tplc="04090001" w:tentative="1">
+      <w:start w:val="1"/>
+      <w:numFmt w:val="bullet"/>
+      <w:lvlText w:val=""/>
+      <w:lvlJc w:val="left"/>
+      <w:pPr>
+        <w:ind w:left="5040" w:hanging="360"/>
+      </w:pPr>
+      <w:rPr>
+        <w:rFonts w:ascii="Symbol" w:hAnsi="Symbol" w:hint="default"/>
+      </w:rPr>
+    </w:lvl>
+    <w:lvl w:ilvl="7" w:tplc="04090003" w:tentative="1">
+      <w:start w:val="1"/>
+      <w:numFmt w:val="bullet"/>
+      <w:lvlText w:val="o"/>
+      <w:lvlJc w:val="left"/>
+      <w:pPr>
+        <w:ind w:left="5760" w:hanging="360"/>
+      </w:pPr>
+      <w:rPr>
+        <w:rFonts w:ascii="Courier New" w:hAnsi="Courier New" w:cs="Courier New" w:hint="default"/>
+      </w:rPr>
+    </w:lvl>
+    <w:lvl w:ilvl="8" w:tplc="04090005" w:tentative="1">
+      <w:start w:val="1"/>
+      <w:numFmt w:val="bullet"/>
+      <w:lvlText w:val=""/>
+      <w:lvlJc w:val="left"/>
+      <w:pPr>
+        <w:ind w:left="6480" w:hanging="360"/>
+      </w:pPr>
+      <w:rPr>
+        <w:rFonts w:ascii="Wingdings" w:hAnsi="Wingdings" w:hint="default"/>
+      </w:rPr>
+    </w:lvl>
+  </w:abstractNum>
+  <w:abstractNum w:abstractNumId="5" w15:restartNumberingAfterBreak="0">
+    <w:nsid w:val="3B794D60"/>
+    <w:multiLevelType w:val="hybridMultilevel"/>
+    <w:tmpl w:val="685626CE"/>
+    <w:lvl w:ilvl="0" w:tplc="0409000F">
+      <w:start w:val="1"/>
+      <w:numFmt w:val="decimal"/>
+      <w:lvlText w:val="%1."/>
+      <w:lvlJc w:val="left"/>
+      <w:pPr>
+        <w:ind w:left="720" w:hanging="360"/>
+      </w:pPr>
+    </w:lvl>
+    <w:lvl w:ilvl="1" w:tplc="04090019" w:tentative="1">
+      <w:start w:val="1"/>
+      <w:numFmt w:val="lowerLetter"/>
+      <w:lvlText w:val="%2."/>
+      <w:lvlJc w:val="left"/>
+      <w:pPr>
+        <w:ind w:left="1440" w:hanging="360"/>
+      </w:pPr>
+    </w:lvl>
+    <w:lvl w:ilvl="2" w:tplc="0409001B" w:tentative="1">
+      <w:start w:val="1"/>
+      <w:numFmt w:val="lowerRoman"/>
+      <w:lvlText w:val="%3."/>
+      <w:lvlJc w:val="right"/>
+      <w:pPr>
+        <w:ind w:left="2160" w:hanging="180"/>
+      </w:pPr>
+    </w:lvl>
+    <w:lvl w:ilvl="3" w:tplc="0409000F" w:tentative="1">
+      <w:start w:val="1"/>
+      <w:numFmt w:val="decimal"/>
+      <w:lvlText w:val="%4."/>
+      <w:lvlJc w:val="left"/>
+      <w:pPr>
+        <w:ind w:left="2880" w:hanging="360"/>
+      </w:pPr>
+    </w:lvl>
+    <w:lvl w:ilvl="4" w:tplc="04090019" w:tentative="1">
+      <w:start w:val="1"/>
+      <w:numFmt w:val="lowerLetter"/>
+      <w:lvlText w:val="%5."/>
+      <w:lvlJc w:val="left"/>
+      <w:pPr>
+        <w:ind w:left="3600" w:hanging="360"/>
+      </w:pPr>
+    </w:lvl>
+    <w:lvl w:ilvl="5" w:tplc="0409001B" w:tentative="1">
+      <w:start w:val="1"/>
+      <w:numFmt w:val="lowerRoman"/>
+      <w:lvlText w:val="%6."/>
+      <w:lvlJc w:val="right"/>
+      <w:pPr>
+        <w:ind w:left="4320" w:hanging="180"/>
+      </w:pPr>
+    </w:lvl>
+    <w:lvl w:ilvl="6" w:tplc="0409000F" w:tentative="1">
+      <w:start w:val="1"/>
+      <w:numFmt w:val="decimal"/>
+      <w:lvlText w:val="%7."/>
+      <w:lvlJc w:val="left"/>
+      <w:pPr>
+        <w:ind w:left="5040" w:hanging="360"/>
+      </w:pPr>
+    </w:lvl>
+    <w:lvl w:ilvl="7" w:tplc="04090019" w:tentative="1">
+      <w:start w:val="1"/>
+      <w:numFmt w:val="lowerLetter"/>
+      <w:lvlText w:val="%8."/>
+      <w:lvlJc w:val="left"/>
+      <w:pPr>
+        <w:ind w:left="5760" w:hanging="360"/>
+      </w:pPr>
+    </w:lvl>
+    <w:lvl w:ilvl="8" w:tplc="0409001B" w:tentative="1">
+      <w:start w:val="1"/>
+      <w:numFmt w:val="lowerRoman"/>
+      <w:lvlText w:val="%9."/>
+      <w:lvlJc w:val="right"/>
+      <w:pPr>
+        <w:ind w:left="6480" w:hanging="180"/>
+      </w:pPr>
+    </w:lvl>
+  </w:abstractNum>
+  <w:abstractNum w:abstractNumId="6" w15:restartNumberingAfterBreak="0">
+    <w:nsid w:val="540D4FC1"/>
+    <w:multiLevelType w:val="hybridMultilevel"/>
+    <w:tmpl w:val="C3C6F8EE"/>
+    <w:lvl w:ilvl="0" w:tplc="0409000F">
+      <w:start w:val="1"/>
+      <w:numFmt w:val="decimal"/>
+      <w:lvlText w:val="%1."/>
+      <w:lvlJc w:val="left"/>
+      <w:pPr>
+        <w:ind w:left="720" w:hanging="360"/>
+      </w:pPr>
+    </w:lvl>
+    <w:lvl w:ilvl="1" w:tplc="04090019" w:tentative="1">
+      <w:start w:val="1"/>
+      <w:numFmt w:val="lowerLetter"/>
+      <w:lvlText w:val="%2."/>
+      <w:lvlJc w:val="left"/>
+      <w:pPr>
+        <w:ind w:left="1440" w:hanging="360"/>
+      </w:pPr>
+    </w:lvl>
+    <w:lvl w:ilvl="2" w:tplc="0409001B" w:tentative="1">
+      <w:start w:val="1"/>
+      <w:numFmt w:val="lowerRoman"/>
+      <w:lvlText w:val="%3."/>
+      <w:lvlJc w:val="right"/>
+      <w:pPr>
+        <w:ind w:left="2160" w:hanging="180"/>
+      </w:pPr>
+    </w:lvl>
+    <w:lvl w:ilvl="3" w:tplc="0409000F" w:tentative="1">
+      <w:start w:val="1"/>
+      <w:numFmt w:val="decimal"/>
+      <w:lvlText w:val="%4."/>
+      <w:lvlJc w:val="left"/>
+      <w:pPr>
+        <w:ind w:left="2880" w:hanging="360"/>
+      </w:pPr>
+    </w:lvl>
+    <w:lvl w:ilvl="4" w:tplc="04090019" w:tentative="1">
+      <w:start w:val="1"/>
+      <w:numFmt w:val="lowerLetter"/>
+      <w:lvlText w:val="%5."/>
+      <w:lvlJc w:val="left"/>
+      <w:pPr>
+        <w:ind w:left="3600" w:hanging="360"/>
+      </w:pPr>
+    </w:lvl>
+    <w:lvl w:ilvl="5" w:tplc="0409001B" w:tentative="1">
+      <w:start w:val="1"/>
+      <w:numFmt w:val="lowerRoman"/>
+      <w:lvlText w:val="%6."/>
+      <w:lvlJc w:val="right"/>
+      <w:pPr>
+        <w:ind w:left="4320" w:hanging="180"/>
+      </w:pPr>
+    </w:lvl>
+    <w:lvl w:ilvl="6" w:tplc="0409000F" w:tentative="1">
+      <w:start w:val="1"/>
+      <w:numFmt w:val="decimal"/>
+      <w:lvlText w:val="%7."/>
+      <w:lvlJc w:val="left"/>
+      <w:pPr>
+        <w:ind w:left="5040" w:hanging="360"/>
+      </w:pPr>
+    </w:lvl>
+    <w:lvl w:ilvl="7" w:tplc="04090019" w:tentative="1">
+      <w:start w:val="1"/>
+      <w:numFmt w:val="lowerLetter"/>
+      <w:lvlText w:val="%8."/>
+      <w:lvlJc w:val="left"/>
+      <w:pPr>
+        <w:ind w:left="5760" w:hanging="360"/>
+      </w:pPr>
+    </w:lvl>
+    <w:lvl w:ilvl="8" w:tplc="0409001B" w:tentative="1">
+      <w:start w:val="1"/>
+      <w:numFmt w:val="lowerRoman"/>
+      <w:lvlText w:val="%9."/>
+      <w:lvlJc w:val="right"/>
+      <w:pPr>
+        <w:ind w:left="6480" w:hanging="180"/>
+      </w:pPr>
+    </w:lvl>
+  </w:abstractNum>
+  <w:abstractNum w:abstractNumId="7" w15:restartNumberingAfterBreak="0">
+    <w:nsid w:val="5EE8245C"/>
+    <w:multiLevelType w:val="hybridMultilevel"/>
+    <w:tmpl w:val="6CD6AC2E"/>
+    <w:lvl w:ilvl="0" w:tplc="216A5410">
+      <w:numFmt w:val="bullet"/>
+      <w:lvlText w:val=""/>
+      <w:lvlJc w:val="left"/>
+      <w:pPr>
+        <w:ind w:left="720" w:hanging="360"/>
+      </w:pPr>
+      <w:rPr>
+        <w:rFonts w:ascii="Wingdings" w:eastAsiaTheme="minorHAnsi" w:hAnsi="Wingdings" w:cstheme="majorBidi" w:hint="default"/>
+      </w:rPr>
+    </w:lvl>
+    <w:lvl w:ilvl="1" w:tplc="04090003" w:tentative="1">
+      <w:start w:val="1"/>
+      <w:numFmt w:val="bullet"/>
+      <w:lvlText w:val="o"/>
+      <w:lvlJc w:val="left"/>
+      <w:pPr>
+        <w:ind w:left="1440" w:hanging="360"/>
+      </w:pPr>
+      <w:rPr>
+        <w:rFonts w:ascii="Courier New" w:hAnsi="Courier New" w:cs="Courier New" w:hint="default"/>
+      </w:rPr>
+    </w:lvl>
+    <w:lvl w:ilvl="2" w:tplc="04090005" w:tentative="1">
+      <w:start w:val="1"/>
+      <w:numFmt w:val="bullet"/>
+      <w:lvlText w:val=""/>
+      <w:lvlJc w:val="left"/>
+      <w:pPr>
+        <w:ind w:left="2160" w:hanging="360"/>
+      </w:pPr>
+      <w:rPr>
+        <w:rFonts w:ascii="Wingdings" w:hAnsi="Wingdings" w:hint="default"/>
+      </w:rPr>
+    </w:lvl>
+    <w:lvl w:ilvl="3" w:tplc="04090001" w:tentative="1">
+      <w:start w:val="1"/>
+      <w:numFmt w:val="bullet"/>
+      <w:lvlText w:val=""/>
+      <w:lvlJc w:val="left"/>
+      <w:pPr>
+        <w:ind w:left="2880" w:hanging="360"/>
+      </w:pPr>
+      <w:rPr>
+        <w:rFonts w:ascii="Symbol" w:hAnsi="Symbol" w:hint="default"/>
+      </w:rPr>
+    </w:lvl>
+    <w:lvl w:ilvl="4" w:tplc="04090003" w:tentative="1">
+      <w:start w:val="1"/>
+      <w:numFmt w:val="bullet"/>
+      <w:lvlText w:val="o"/>
+      <w:lvlJc w:val="left"/>
+      <w:pPr>
+        <w:ind w:left="3600" w:hanging="360"/>
+      </w:pPr>
+      <w:rPr>
+        <w:rFonts w:ascii="Courier New" w:hAnsi="Courier New" w:cs="Courier New" w:hint="default"/>
+      </w:rPr>
+    </w:lvl>
+    <w:lvl w:ilvl="5" w:tplc="04090005" w:tentative="1">
+      <w:start w:val="1"/>
+      <w:numFmt w:val="bullet"/>
+      <w:lvlText w:val=""/>
+      <w:lvlJc w:val="left"/>
+      <w:pPr>
+        <w:ind w:left="4320" w:hanging="360"/>
+      </w:pPr>
+      <w:rPr>
+        <w:rFonts w:ascii="Wingdings" w:hAnsi="Wingdings" w:hint="default"/>
+      </w:rPr>
+    </w:lvl>
+    <w:lvl w:ilvl="6" w:tplc="04090001" w:tentative="1">
+      <w:start w:val="1"/>
+      <w:numFmt w:val="bullet"/>
+      <w:lvlText w:val=""/>
+      <w:lvlJc w:val="left"/>
+      <w:pPr>
+        <w:ind w:left="5040" w:hanging="360"/>
+      </w:pPr>
+      <w:rPr>
+        <w:rFonts w:ascii="Symbol" w:hAnsi="Symbol" w:hint="default"/>
+      </w:rPr>
+    </w:lvl>
+    <w:lvl w:ilvl="7" w:tplc="04090003" w:tentative="1">
+      <w:start w:val="1"/>
+      <w:numFmt w:val="bullet"/>
+      <w:lvlText w:val="o"/>
+      <w:lvlJc w:val="left"/>
+      <w:pPr>
+        <w:ind w:left="5760" w:hanging="360"/>
+      </w:pPr>
+      <w:rPr>
+        <w:rFonts w:ascii="Courier New" w:hAnsi="Courier New" w:cs="Courier New" w:hint="default"/>
+      </w:rPr>
+    </w:lvl>
+    <w:lvl w:ilvl="8" w:tplc="04090005" w:tentative="1">
+      <w:start w:val="1"/>
+      <w:numFmt w:val="bullet"/>
+      <w:lvlText w:val=""/>
+      <w:lvlJc w:val="left"/>
+      <w:pPr>
+        <w:ind w:left="6480" w:hanging="360"/>
+      </w:pPr>
+      <w:rPr>
+        <w:rFonts w:ascii="Wingdings" w:hAnsi="Wingdings" w:hint="default"/>
+      </w:rPr>
+    </w:lvl>
+  </w:abstractNum>
+  <w:abstractNum w:abstractNumId="8" w15:restartNumberingAfterBreak="0">
     <w:nsid w:val="640315C8"/>
     <w:multiLevelType w:val="hybridMultilevel"/>
     <w:tmpl w:val="E1889EC6"/>
@@ -607,7 +2114,7 @@
       </w:rPr>
     </w:lvl>
   </w:abstractNum>
-  <w:abstractNum w:abstractNumId="2" w15:restartNumberingAfterBreak="0">
+  <w:abstractNum w:abstractNumId="9" w15:restartNumberingAfterBreak="0">
     <w:nsid w:val="6B206D24"/>
     <w:multiLevelType w:val="hybridMultilevel"/>
     <w:tmpl w:val="E5FECA46"/>
@@ -616,7 +2123,7 @@
       <w:lvlText w:val=""/>
       <w:lvlJc w:val="left"/>
       <w:pPr>
-        <w:ind w:left="720" w:hanging="360"/>
+        <w:ind w:left="360" w:hanging="360"/>
       </w:pPr>
       <w:rPr>
         <w:rFonts w:ascii="Wingdings" w:eastAsiaTheme="minorHAnsi" w:hAnsi="Wingdings" w:cstheme="majorBidi" w:hint="default"/>
@@ -628,7 +2135,7 @@
       <w:lvlText w:val="o"/>
       <w:lvlJc w:val="left"/>
       <w:pPr>
-        <w:ind w:left="1440" w:hanging="360"/>
+        <w:ind w:left="1080" w:hanging="360"/>
       </w:pPr>
       <w:rPr>
         <w:rFonts w:ascii="Courier New" w:hAnsi="Courier New" w:cs="Courier New" w:hint="default"/>
@@ -640,7 +2147,7 @@
       <w:lvlText w:val=""/>
       <w:lvlJc w:val="left"/>
       <w:pPr>
-        <w:ind w:left="2160" w:hanging="360"/>
+        <w:ind w:left="1800" w:hanging="360"/>
       </w:pPr>
       <w:rPr>
         <w:rFonts w:ascii="Wingdings" w:hAnsi="Wingdings" w:hint="default"/>
@@ -652,7 +2159,7 @@
       <w:lvlText w:val=""/>
       <w:lvlJc w:val="left"/>
       <w:pPr>
-        <w:ind w:left="2880" w:hanging="360"/>
+        <w:ind w:left="2520" w:hanging="360"/>
       </w:pPr>
       <w:rPr>
         <w:rFonts w:ascii="Symbol" w:hAnsi="Symbol" w:hint="default"/>
@@ -664,7 +2171,7 @@
       <w:lvlText w:val="o"/>
       <w:lvlJc w:val="left"/>
       <w:pPr>
-        <w:ind w:left="3600" w:hanging="360"/>
+        <w:ind w:left="3240" w:hanging="360"/>
       </w:pPr>
       <w:rPr>
         <w:rFonts w:ascii="Courier New" w:hAnsi="Courier New" w:cs="Courier New" w:hint="default"/>
@@ -676,7 +2183,7 @@
       <w:lvlText w:val=""/>
       <w:lvlJc w:val="left"/>
       <w:pPr>
-        <w:ind w:left="4320" w:hanging="360"/>
+        <w:ind w:left="3960" w:hanging="360"/>
       </w:pPr>
       <w:rPr>
         <w:rFonts w:ascii="Wingdings" w:hAnsi="Wingdings" w:hint="default"/>
@@ -688,7 +2195,7 @@
       <w:lvlText w:val=""/>
       <w:lvlJc w:val="left"/>
       <w:pPr>
-        <w:ind w:left="5040" w:hanging="360"/>
+        <w:ind w:left="4680" w:hanging="360"/>
       </w:pPr>
       <w:rPr>
         <w:rFonts w:ascii="Symbol" w:hAnsi="Symbol" w:hint="default"/>
@@ -700,7 +2207,7 @@
       <w:lvlText w:val="o"/>
       <w:lvlJc w:val="left"/>
       <w:pPr>
-        <w:ind w:left="5760" w:hanging="360"/>
+        <w:ind w:left="5400" w:hanging="360"/>
       </w:pPr>
       <w:rPr>
         <w:rFonts w:ascii="Courier New" w:hAnsi="Courier New" w:cs="Courier New" w:hint="default"/>
@@ -712,14 +2219,14 @@
       <w:lvlText w:val=""/>
       <w:lvlJc w:val="left"/>
       <w:pPr>
-        <w:ind w:left="6480" w:hanging="360"/>
+        <w:ind w:left="6120" w:hanging="360"/>
       </w:pPr>
       <w:rPr>
         <w:rFonts w:ascii="Wingdings" w:hAnsi="Wingdings" w:hint="default"/>
       </w:rPr>
     </w:lvl>
   </w:abstractNum>
-  <w:abstractNum w:abstractNumId="3" w15:restartNumberingAfterBreak="0">
+  <w:abstractNum w:abstractNumId="10" w15:restartNumberingAfterBreak="0">
     <w:nsid w:val="758C3D0D"/>
     <w:multiLevelType w:val="hybridMultilevel"/>
     <w:tmpl w:val="B2027612"/>
@@ -805,7 +2312,7 @@
       </w:pPr>
     </w:lvl>
   </w:abstractNum>
-  <w:abstractNum w:abstractNumId="4" w15:restartNumberingAfterBreak="0">
+  <w:abstractNum w:abstractNumId="11" w15:restartNumberingAfterBreak="0">
     <w:nsid w:val="7ADA5DF8"/>
     <w:multiLevelType w:val="hybridMultilevel"/>
     <w:tmpl w:val="116CD74E"/>
@@ -918,18 +2425,39 @@
     </w:lvl>
   </w:abstractNum>
   <w:num w:numId="1" w16cid:durableId="1617129041">
-    <w:abstractNumId w:val="3"/>
+    <w:abstractNumId w:val="10"/>
   </w:num>
   <w:num w:numId="2" w16cid:durableId="531458755">
-    <w:abstractNumId w:val="1"/>
+    <w:abstractNumId w:val="8"/>
   </w:num>
   <w:num w:numId="3" w16cid:durableId="293413095">
-    <w:abstractNumId w:val="4"/>
+    <w:abstractNumId w:val="11"/>
   </w:num>
   <w:num w:numId="4" w16cid:durableId="1234466505">
     <w:abstractNumId w:val="0"/>
   </w:num>
   <w:num w:numId="5" w16cid:durableId="1370379772">
+    <w:abstractNumId w:val="9"/>
+  </w:num>
+  <w:num w:numId="6" w16cid:durableId="619607579">
+    <w:abstractNumId w:val="5"/>
+  </w:num>
+  <w:num w:numId="7" w16cid:durableId="95761336">
+    <w:abstractNumId w:val="6"/>
+  </w:num>
+  <w:num w:numId="8" w16cid:durableId="28838776">
+    <w:abstractNumId w:val="4"/>
+  </w:num>
+  <w:num w:numId="9" w16cid:durableId="620919674">
+    <w:abstractNumId w:val="1"/>
+  </w:num>
+  <w:num w:numId="10" w16cid:durableId="1890873852">
+    <w:abstractNumId w:val="7"/>
+  </w:num>
+  <w:num w:numId="11" w16cid:durableId="841748764">
+    <w:abstractNumId w:val="3"/>
+  </w:num>
+  <w:num w:numId="12" w16cid:durableId="2006547898">
     <w:abstractNumId w:val="2"/>
   </w:num>
 </w:numbering>
@@ -1335,7 +2863,7 @@
   <w:style w:type="paragraph" w:default="1" w:styleId="Normal">
     <w:name w:val="Normal"/>
     <w:qFormat/>
-    <w:rsid w:val="00946CE6"/>
+    <w:rsid w:val="00194364"/>
     <w:pPr>
       <w:contextualSpacing/>
     </w:pPr>
@@ -1386,6 +2914,7 @@
   <w:style w:type="character" w:default="1" w:styleId="DefaultParagraphFont">
     <w:name w:val="Default Paragraph Font"/>
     <w:uiPriority w:val="1"/>
+    <w:semiHidden/>
     <w:unhideWhenUsed/>
   </w:style>
   <w:style w:type="table" w:default="1" w:styleId="TableNormal">
@@ -1467,10 +2996,54 @@
     <w:basedOn w:val="Normal"/>
     <w:uiPriority w:val="34"/>
     <w:qFormat/>
-    <w:rsid w:val="00F66505"/>
+    <w:rsid w:val="00194364"/>
     <w:pPr>
       <w:ind w:left="720"/>
     </w:pPr>
+  </w:style>
+  <w:style w:type="paragraph" w:styleId="Header">
+    <w:name w:val="header"/>
+    <w:basedOn w:val="Normal"/>
+    <w:link w:val="HeaderChar"/>
+    <w:uiPriority w:val="99"/>
+    <w:unhideWhenUsed/>
+    <w:rsid w:val="00893DE6"/>
+    <w:pPr>
+      <w:tabs>
+        <w:tab w:val="center" w:pos="4680"/>
+        <w:tab w:val="right" w:pos="9360"/>
+      </w:tabs>
+      <w:spacing w:after="0"/>
+    </w:pPr>
+  </w:style>
+  <w:style w:type="character" w:customStyle="1" w:styleId="HeaderChar">
+    <w:name w:val="Header Char"/>
+    <w:basedOn w:val="DefaultParagraphFont"/>
+    <w:link w:val="Header"/>
+    <w:uiPriority w:val="99"/>
+    <w:rsid w:val="00893DE6"/>
+  </w:style>
+  <w:style w:type="paragraph" w:styleId="Footer">
+    <w:name w:val="footer"/>
+    <w:basedOn w:val="Normal"/>
+    <w:link w:val="FooterChar"/>
+    <w:uiPriority w:val="99"/>
+    <w:unhideWhenUsed/>
+    <w:rsid w:val="00893DE6"/>
+    <w:pPr>
+      <w:tabs>
+        <w:tab w:val="center" w:pos="4680"/>
+        <w:tab w:val="right" w:pos="9360"/>
+      </w:tabs>
+      <w:spacing w:after="0"/>
+    </w:pPr>
+  </w:style>
+  <w:style w:type="character" w:customStyle="1" w:styleId="FooterChar">
+    <w:name w:val="Footer Char"/>
+    <w:basedOn w:val="DefaultParagraphFont"/>
+    <w:link w:val="Footer"/>
+    <w:uiPriority w:val="99"/>
+    <w:rsid w:val="00893DE6"/>
   </w:style>
 </w:styles>
 </file>

</xml_diff>

<commit_message>
UML done, added to Workflow.docx
</commit_message>
<xml_diff>
--- a/Workflow.docx
+++ b/Workflow.docx
@@ -1035,9 +1035,65 @@
         <w:t>)</w:t>
       </w:r>
     </w:p>
+    <w:p>
+      <w:pPr>
+        <w:contextualSpacing w:val="0"/>
+      </w:pPr>
+      <w:r>
+        <w:br w:type="page"/>
+      </w:r>
+    </w:p>
+    <w:p>
+      <w:pPr>
+        <w:pStyle w:val="Heading1"/>
+      </w:pPr>
+      <w:r>
+        <w:lastRenderedPageBreak/>
+        <w:t>UML Render</w:t>
+      </w:r>
+    </w:p>
+    <w:p>
+      <w:r>
+        <w:drawing>
+          <wp:inline distT="0" distB="0" distL="0" distR="0" wp14:anchorId="5A730D95" wp14:editId="6E7F034F">
+            <wp:extent cx="5731510" cy="4037965"/>
+            <wp:effectExtent l="0" t="0" r="2540" b="635"/>
+            <wp:docPr id="1" name="Picture 1" descr="Table&#10;&#10;Description automatically generated"/>
+            <wp:cNvGraphicFramePr>
+              <a:graphicFrameLocks xmlns:a="http://schemas.openxmlformats.org/drawingml/2006/main" noChangeAspect="1"/>
+            </wp:cNvGraphicFramePr>
+            <a:graphic xmlns:a="http://schemas.openxmlformats.org/drawingml/2006/main">
+              <a:graphicData uri="http://schemas.openxmlformats.org/drawingml/2006/picture">
+                <pic:pic xmlns:pic="http://schemas.openxmlformats.org/drawingml/2006/picture">
+                  <pic:nvPicPr>
+                    <pic:cNvPr id="1" name="Picture 1" descr="Table&#10;&#10;Description automatically generated"/>
+                    <pic:cNvPicPr/>
+                  </pic:nvPicPr>
+                  <pic:blipFill>
+                    <a:blip r:embed="rId7"/>
+                    <a:stretch>
+                      <a:fillRect/>
+                    </a:stretch>
+                  </pic:blipFill>
+                  <pic:spPr>
+                    <a:xfrm>
+                      <a:off x="0" y="0"/>
+                      <a:ext cx="5731510" cy="4037965"/>
+                    </a:xfrm>
+                    <a:prstGeom prst="rect">
+                      <a:avLst/>
+                    </a:prstGeom>
+                  </pic:spPr>
+                </pic:pic>
+              </a:graphicData>
+            </a:graphic>
+          </wp:inline>
+        </w:drawing>
+      </w:r>
+    </w:p>
     <w:p/>
     <w:sectPr>
-      <w:headerReference w:type="default" r:id="rId7"/>
+      <w:headerReference w:type="default" r:id="rId8"/>
       <w:pgSz w:w="11906" w:h="16838"/>
       <w:pgMar w:top="1440" w:right="1440" w:bottom="1440" w:left="1440" w:header="708" w:footer="708" w:gutter="0"/>
       <w:cols w:space="708"/>

</xml_diff>

<commit_message>
added UML to Workflow.docx
</commit_message>
<xml_diff>
--- a/Workflow.docx
+++ b/Workflow.docx
@@ -107,15 +107,7 @@
     </w:p>
     <w:p>
       <w:r>
-        <w:t xml:space="preserve">For each person in line, "Women and children first".  If the Passenger is a woman or less than 10, they get the first boat, or the second if the first is full.  Men try the second boat </w:t>
-      </w:r>
-      <w:proofErr w:type="gramStart"/>
-      <w:r>
-        <w:t>first, and</w:t>
-      </w:r>
-      <w:proofErr w:type="gramEnd"/>
-      <w:r>
-        <w:t xml:space="preserve"> can only try the first boat if it is their second try (so all women have had a shot).  If you can't get on a boat, get back in the queue.  After someone gets on a boat, there is a 5% chance that one of the Crew will let go of their shared pointer accidentally.  When the Captain (who had weak pointers to the boats) sees the boats are gone, the program ends.</w:t>
+        <w:t>For each person in line, "Women and children first".  If the Passenger is a woman or less than 10, they get the first boat, or the second if the first is full.  Men try the second boat first, and can only try the first boat if it is their second try (so all women have had a shot).  If you can't get on a boat, get back in the queue.  After someone gets on a boat, there is a 5% chance that one of the Crew will let go of their shared pointer accidentally.  When the Captain (who had weak pointers to the boats) sees the boats are gone, the program ends.</w:t>
       </w:r>
     </w:p>
     <w:p>
@@ -165,15 +157,7 @@
     </w:p>
     <w:p>
       <w:r>
-        <w:t xml:space="preserve">While the queue isn't </w:t>
-      </w:r>
-      <w:proofErr w:type="gramStart"/>
-      <w:r>
-        <w:t>empty</w:t>
-      </w:r>
-      <w:proofErr w:type="gramEnd"/>
-      <w:r>
-        <w:t xml:space="preserve"> and the captain says there are still boats</w:t>
+        <w:t>While the queue isn't empty and the captain says there are still boats</w:t>
       </w:r>
     </w:p>
     <w:p>
@@ -228,15 +212,7 @@
     </w:p>
     <w:p>
       <w:r>
-        <w:t xml:space="preserve">Lifeboat's destructor should print how many people got on it.  It </w:t>
-      </w:r>
-      <w:proofErr w:type="gramStart"/>
-      <w:r>
-        <w:t>get</w:t>
-      </w:r>
-      <w:proofErr w:type="gramEnd"/>
-      <w:r>
-        <w:t xml:space="preserve"> destroyed when the last Crew object lets go</w:t>
+        <w:t>Lifeboat's destructor should print how many people got on it.  It get destroyed when the last Crew object lets go</w:t>
       </w:r>
     </w:p>
     <w:p>
@@ -426,13 +402,8 @@
     </w:p>
     <w:p/>
     <w:p>
-      <w:proofErr w:type="gramStart"/>
-      <w:r>
-        <w:t>std::</w:t>
-      </w:r>
-      <w:proofErr w:type="gramEnd"/>
-      <w:r>
-        <w:t>list&lt;</w:t>
+      <w:r>
+        <w:t>std::list&lt;</w:t>
       </w:r>
       <w:proofErr w:type="spellStart"/>
       <w:r>
@@ -475,17 +446,12 @@
         <w:t xml:space="preserve"> </w:t>
       </w:r>
       <w:proofErr w:type="spellStart"/>
-      <w:proofErr w:type="gramStart"/>
       <w:r>
         <w:t>BoatsHere</w:t>
       </w:r>
       <w:proofErr w:type="spellEnd"/>
       <w:r>
-        <w:t>(</w:t>
-      </w:r>
-      <w:proofErr w:type="gramEnd"/>
-      <w:r>
-        <w:t>)</w:t>
+        <w:t>()</w:t>
       </w:r>
     </w:p>
     <w:p>
@@ -588,15 +554,7 @@
     <w:p/>
     <w:p>
       <w:r>
-        <w:t xml:space="preserve">void </w:t>
-      </w:r>
-      <w:proofErr w:type="gramStart"/>
-      <w:r>
-        <w:t>Drop(</w:t>
-      </w:r>
-      <w:proofErr w:type="gramEnd"/>
-      <w:r>
-        <w:t>)</w:t>
+        <w:t>void Drop()</w:t>
       </w:r>
     </w:p>
     <w:p>
@@ -608,13 +566,8 @@
         </w:numPr>
       </w:pPr>
       <w:r>
-        <w:t xml:space="preserve">Method to </w:t>
-      </w:r>
-      <w:proofErr w:type="gramStart"/>
-      <w:r>
-        <w:t>possibly accidentally drop boat</w:t>
-      </w:r>
-      <w:proofErr w:type="gramEnd"/>
+        <w:t>Method to possibly accidentally drop boat</w:t>
+      </w:r>
     </w:p>
     <w:p/>
     <w:p>
@@ -782,15 +735,7 @@
     <w:p/>
     <w:p>
       <w:r>
-        <w:t>~</w:t>
-      </w:r>
-      <w:proofErr w:type="gramStart"/>
-      <w:r>
-        <w:t>Lifeboat(</w:t>
-      </w:r>
-      <w:proofErr w:type="gramEnd"/>
-      <w:r>
-        <w:t>)</w:t>
+        <w:t>~Lifeboat()</w:t>
       </w:r>
     </w:p>
     <w:p>
@@ -954,13 +899,8 @@
     </w:p>
     <w:p/>
     <w:p>
-      <w:proofErr w:type="gramStart"/>
-      <w:r>
-        <w:t>Passenger(</w:t>
-      </w:r>
-      <w:proofErr w:type="gramEnd"/>
-      <w:r>
-        <w:t>)</w:t>
+      <w:r>
+        <w:t>Passenger()</w:t>
       </w:r>
     </w:p>
     <w:p>
@@ -984,17 +924,12 @@
         <w:t xml:space="preserve">int </w:t>
       </w:r>
       <w:proofErr w:type="spellStart"/>
-      <w:proofErr w:type="gramStart"/>
       <w:r>
         <w:t>GetGender</w:t>
       </w:r>
       <w:proofErr w:type="spellEnd"/>
       <w:r>
-        <w:t>(</w:t>
-      </w:r>
-      <w:proofErr w:type="gramEnd"/>
-      <w:r>
-        <w:t>)</w:t>
+        <w:t>()</w:t>
       </w:r>
     </w:p>
     <w:p/>
@@ -1003,17 +938,12 @@
         <w:t xml:space="preserve">int </w:t>
       </w:r>
       <w:proofErr w:type="spellStart"/>
-      <w:proofErr w:type="gramStart"/>
       <w:r>
         <w:t>GetAge</w:t>
       </w:r>
       <w:proofErr w:type="spellEnd"/>
       <w:r>
-        <w:t>(</w:t>
-      </w:r>
-      <w:proofErr w:type="gramEnd"/>
-      <w:r>
-        <w:t>)</w:t>
+        <w:t>()</w:t>
       </w:r>
     </w:p>
     <w:p/>
@@ -1022,17 +952,12 @@
         <w:t xml:space="preserve">bool </w:t>
       </w:r>
       <w:proofErr w:type="spellStart"/>
-      <w:proofErr w:type="gramStart"/>
       <w:r>
         <w:t>HadTried</w:t>
       </w:r>
       <w:proofErr w:type="spellEnd"/>
       <w:r>
-        <w:t>(</w:t>
-      </w:r>
-      <w:proofErr w:type="gramEnd"/>
-      <w:r>
-        <w:t>)</w:t>
+        <w:t>()</w:t>
       </w:r>
     </w:p>
     <w:p>
@@ -1054,11 +979,14 @@
     </w:p>
     <w:p>
       <w:r>
+        <w:rPr>
+          <w:noProof/>
+        </w:rPr>
         <w:drawing>
-          <wp:inline distT="0" distB="0" distL="0" distR="0" wp14:anchorId="5A730D95" wp14:editId="6E7F034F">
-            <wp:extent cx="5731510" cy="4037965"/>
-            <wp:effectExtent l="0" t="0" r="2540" b="635"/>
-            <wp:docPr id="1" name="Picture 1" descr="Table&#10;&#10;Description automatically generated"/>
+          <wp:inline distT="0" distB="0" distL="0" distR="0" wp14:anchorId="424A8F5C" wp14:editId="713BABAA">
+            <wp:extent cx="5731510" cy="3930015"/>
+            <wp:effectExtent l="0" t="0" r="2540" b="0"/>
+            <wp:docPr id="1" name="Picture 1" descr="Diagram&#10;&#10;Description automatically generated"/>
             <wp:cNvGraphicFramePr>
               <a:graphicFrameLocks xmlns:a="http://schemas.openxmlformats.org/drawingml/2006/main" noChangeAspect="1"/>
             </wp:cNvGraphicFramePr>
@@ -1066,7 +994,7 @@
               <a:graphicData uri="http://schemas.openxmlformats.org/drawingml/2006/picture">
                 <pic:pic xmlns:pic="http://schemas.openxmlformats.org/drawingml/2006/picture">
                   <pic:nvPicPr>
-                    <pic:cNvPr id="1" name="Picture 1" descr="Table&#10;&#10;Description automatically generated"/>
+                    <pic:cNvPr id="1" name="Picture 1" descr="Diagram&#10;&#10;Description automatically generated"/>
                     <pic:cNvPicPr/>
                   </pic:nvPicPr>
                   <pic:blipFill>
@@ -1078,7 +1006,7 @@
                   <pic:spPr>
                     <a:xfrm>
                       <a:off x="0" y="0"/>
-                      <a:ext cx="5731510" cy="4037965"/>
+                      <a:ext cx="5731510" cy="3930015"/>
                     </a:xfrm>
                     <a:prstGeom prst="rect">
                       <a:avLst/>

</xml_diff>